<commit_message>
Update CR et visual project
</commit_message>
<xml_diff>
--- a/compte rendu H4302.docx
+++ b/compte rendu H4302.docx
@@ -2,7 +2,6 @@
 <file path=word/document.xml><?xml version="1.0" encoding="utf-8"?>
 <w:document xmlns:wpc="http://schemas.microsoft.com/office/word/2010/wordprocessingCanvas" xmlns:cx="http://schemas.microsoft.com/office/drawing/2014/chartex" xmlns:cx1="http://schemas.microsoft.com/office/drawing/2015/9/8/chartex" xmlns:cx2="http://schemas.microsoft.com/office/drawing/2015/10/21/chartex" xmlns:cx3="http://schemas.microsoft.com/office/drawing/2016/5/9/chartex" xmlns:cx4="http://schemas.microsoft.com/office/drawing/2016/5/10/chartex" xmlns:cx5="http://schemas.microsoft.com/office/drawing/2016/5/11/chartex" xmlns:cx6="http://schemas.microsoft.com/office/drawing/2016/5/12/chartex" xmlns:cx7="http://schemas.microsoft.com/office/drawing/2016/5/13/chartex" xmlns:cx8="http://schemas.microsoft.com/office/drawing/2016/5/14/chartex" xmlns:mc="http://schemas.openxmlformats.org/markup-compatibility/2006" xmlns:aink="http://schemas.microsoft.com/office/drawing/2016/ink" xmlns:am3d="http://schemas.microsoft.com/office/drawing/2017/model3d" xmlns:o="urn:schemas-microsoft-com:office:office" xmlns:r="http://schemas.openxmlformats.org/officeDocument/2006/relationships" xmlns:m="http://schemas.openxmlformats.org/officeDocument/2006/math" xmlns:v="urn:schemas-microsoft-com:vml" xmlns:wp14="http://schemas.microsoft.com/office/word/2010/wordprocessingDrawing" xmlns:wp="http://schemas.openxmlformats.org/drawingml/2006/wordprocessingDrawing" xmlns:w10="urn:schemas-microsoft-com:office:word" xmlns:w="http://schemas.openxmlformats.org/wordprocessingml/2006/main" xmlns:w14="http://schemas.microsoft.com/office/word/2010/wordml" xmlns:w15="http://schemas.microsoft.com/office/word/2012/wordml" xmlns:w16cid="http://schemas.microsoft.com/office/word/2016/wordml/cid" xmlns:w16se="http://schemas.microsoft.com/office/word/2015/wordml/symex" xmlns:wpg="http://schemas.microsoft.com/office/word/2010/wordprocessingGroup" xmlns:wpi="http://schemas.microsoft.com/office/word/2010/wordprocessingInk" xmlns:wne="http://schemas.microsoft.com/office/word/2006/wordml" xmlns:wps="http://schemas.microsoft.com/office/word/2010/wordprocessingShape" mc:Ignorable="w14 w15 w16se w16cid wp14">
   <w:body>
-    <w:bookmarkStart w:id="0" w:name="_GoBack" w:displacedByCustomXml="next"/>
     <w:sdt>
       <w:sdtPr>
         <w:alias w:val="Titre "/>
@@ -21,12 +20,14 @@
             <w:pStyle w:val="Titre"/>
           </w:pPr>
           <w:r>
-            <w:t>Compte Rendu IHM</w:t>
+            <w:t xml:space="preserve">Compte Rendu </w:t>
+          </w:r>
+          <w:r>
+            <w:t>MARS</w:t>
           </w:r>
         </w:p>
       </w:sdtContent>
     </w:sdt>
-    <w:bookmarkEnd w:id="0" w:displacedByCustomXml="next"/>
     <w:sdt>
       <w:sdtPr>
         <w:alias w:val="Auteur "/>
@@ -46,7 +47,52 @@
             <w:ind w:right="1928"/>
           </w:pPr>
           <w:r>
-            <w:t>H4302 - Julien Charles-Nicolas;Justin Gally;Thomas Gay;Timothée Gonnet;Thomas Point;Loïc Rouquette</w:t>
+            <w:t xml:space="preserve">H4302 - Julien </w:t>
+          </w:r>
+          <w:proofErr w:type="spellStart"/>
+          <w:r>
+            <w:t>Charles-</w:t>
+          </w:r>
+          <w:proofErr w:type="gramStart"/>
+          <w:r>
+            <w:t>Nicolas;Justin</w:t>
+          </w:r>
+          <w:proofErr w:type="spellEnd"/>
+          <w:proofErr w:type="gramEnd"/>
+          <w:r>
+            <w:t xml:space="preserve"> </w:t>
+          </w:r>
+          <w:proofErr w:type="spellStart"/>
+          <w:r>
+            <w:t>Gally;Thomas</w:t>
+          </w:r>
+          <w:proofErr w:type="spellEnd"/>
+          <w:r>
+            <w:t xml:space="preserve"> </w:t>
+          </w:r>
+          <w:proofErr w:type="spellStart"/>
+          <w:r>
+            <w:t>Gay;Timothée</w:t>
+          </w:r>
+          <w:proofErr w:type="spellEnd"/>
+          <w:r>
+            <w:t xml:space="preserve"> </w:t>
+          </w:r>
+          <w:proofErr w:type="spellStart"/>
+          <w:r>
+            <w:t>Gonnet;Thomas</w:t>
+          </w:r>
+          <w:proofErr w:type="spellEnd"/>
+          <w:r>
+            <w:t xml:space="preserve"> </w:t>
+          </w:r>
+          <w:proofErr w:type="spellStart"/>
+          <w:r>
+            <w:t>Point;Loïc</w:t>
+          </w:r>
+          <w:proofErr w:type="spellEnd"/>
+          <w:r>
+            <w:t xml:space="preserve"> Rouquette</w:t>
           </w:r>
         </w:p>
       </w:sdtContent>
@@ -255,308 +301,138 @@
         <w:br w:type="page"/>
       </w:r>
     </w:p>
-    <w:sdt>
-      <w:sdtPr>
-        <w:rPr>
-          <w:rFonts w:ascii="LM Roman 10" w:eastAsiaTheme="minorHAnsi" w:hAnsi="LM Roman 10" w:cstheme="minorBidi"/>
-          <w:color w:val="auto"/>
-          <w:sz w:val="24"/>
-          <w:szCs w:val="22"/>
-          <w:lang w:eastAsia="en-US"/>
-        </w:rPr>
-        <w:id w:val="-1218514126"/>
-        <w:docPartObj>
-          <w:docPartGallery w:val="Table of Contents"/>
-          <w:docPartUnique/>
-        </w:docPartObj>
-      </w:sdtPr>
-      <w:sdtEndPr>
-        <w:rPr>
-          <w:b/>
-          <w:bCs/>
-        </w:rPr>
-      </w:sdtEndPr>
-      <w:sdtContent>
-        <w:p>
-          <w:pPr>
-            <w:pStyle w:val="En-ttedetabledesmatires"/>
-            <w:rPr>
-              <w:rStyle w:val="Titre1Car"/>
-            </w:rPr>
-          </w:pPr>
-          <w:r>
-            <w:rPr>
-              <w:rStyle w:val="Titre1Car"/>
-            </w:rPr>
-            <w:t>Table des matières</w:t>
-          </w:r>
-        </w:p>
-        <w:p>
-          <w:pPr>
-            <w:pStyle w:val="TM1"/>
-            <w:tabs>
-              <w:tab w:val="left" w:pos="440"/>
-              <w:tab w:val="right" w:leader="dot" w:pos="9060"/>
-            </w:tabs>
-            <w:rPr>
-              <w:noProof/>
-            </w:rPr>
-          </w:pPr>
-          <w:r>
-            <w:fldChar w:fldCharType="begin"/>
-          </w:r>
-          <w:r>
-            <w:instrText xml:space="preserve"> TOC \o "1-3" \h \z \u </w:instrText>
-          </w:r>
-          <w:r>
-            <w:fldChar w:fldCharType="separate"/>
-          </w:r>
-          <w:hyperlink w:anchor="_Toc498426474" w:history="1">
-            <w:r>
-              <w:rPr>
-                <w:rStyle w:val="Lienhypertexte"/>
-                <w:noProof/>
-              </w:rPr>
-              <w:t>I.</w:t>
-            </w:r>
-            <w:r>
-              <w:rPr>
-                <w:noProof/>
-              </w:rPr>
-              <w:tab/>
-            </w:r>
-            <w:r>
-              <w:rPr>
-                <w:rStyle w:val="Lienhypertexte"/>
-                <w:noProof/>
-              </w:rPr>
-              <w:t>Introduction</w:t>
-            </w:r>
-            <w:r>
-              <w:rPr>
-                <w:noProof/>
-                <w:webHidden/>
-              </w:rPr>
-              <w:tab/>
-            </w:r>
-            <w:r>
-              <w:rPr>
-                <w:noProof/>
-                <w:webHidden/>
-              </w:rPr>
-              <w:fldChar w:fldCharType="begin"/>
-            </w:r>
-            <w:r>
-              <w:rPr>
-                <w:noProof/>
-                <w:webHidden/>
-              </w:rPr>
-              <w:instrText xml:space="preserve"> PAGEREF _Toc498426474 \h </w:instrText>
-            </w:r>
-            <w:r>
-              <w:rPr>
-                <w:noProof/>
-                <w:webHidden/>
-              </w:rPr>
-            </w:r>
-            <w:r>
-              <w:rPr>
-                <w:noProof/>
-                <w:webHidden/>
-              </w:rPr>
-              <w:fldChar w:fldCharType="separate"/>
-            </w:r>
-            <w:r>
-              <w:rPr>
-                <w:noProof/>
-                <w:webHidden/>
-              </w:rPr>
-              <w:t>3</w:t>
-            </w:r>
-            <w:r>
-              <w:rPr>
-                <w:noProof/>
-                <w:webHidden/>
-              </w:rPr>
-              <w:fldChar w:fldCharType="end"/>
-            </w:r>
-          </w:hyperlink>
-        </w:p>
-        <w:p>
-          <w:pPr>
-            <w:pStyle w:val="TM2"/>
-            <w:tabs>
-              <w:tab w:val="left" w:pos="660"/>
-              <w:tab w:val="right" w:leader="dot" w:pos="9060"/>
-            </w:tabs>
-            <w:rPr>
-              <w:noProof/>
-            </w:rPr>
-          </w:pPr>
-          <w:hyperlink w:anchor="_Toc498426475" w:history="1">
-            <w:r>
-              <w:rPr>
-                <w:rStyle w:val="Lienhypertexte"/>
-                <w:noProof/>
-              </w:rPr>
-              <w:t>A.</w:t>
-            </w:r>
-            <w:r>
-              <w:rPr>
-                <w:noProof/>
-              </w:rPr>
-              <w:tab/>
-            </w:r>
-            <w:r>
-              <w:rPr>
-                <w:rStyle w:val="Lienhypertexte"/>
-                <w:noProof/>
-              </w:rPr>
-              <w:t>Titre</w:t>
-            </w:r>
-            <w:r>
-              <w:rPr>
-                <w:noProof/>
-                <w:webHidden/>
-              </w:rPr>
-              <w:tab/>
-            </w:r>
-            <w:r>
-              <w:rPr>
-                <w:noProof/>
-                <w:webHidden/>
-              </w:rPr>
-              <w:fldChar w:fldCharType="begin"/>
-            </w:r>
-            <w:r>
-              <w:rPr>
-                <w:noProof/>
-                <w:webHidden/>
-              </w:rPr>
-              <w:instrText xml:space="preserve"> PAGEREF _Toc498426475 \h </w:instrText>
-            </w:r>
-            <w:r>
-              <w:rPr>
-                <w:noProof/>
-                <w:webHidden/>
-              </w:rPr>
-            </w:r>
-            <w:r>
-              <w:rPr>
-                <w:noProof/>
-                <w:webHidden/>
-              </w:rPr>
-              <w:fldChar w:fldCharType="separate"/>
-            </w:r>
-            <w:r>
-              <w:rPr>
-                <w:noProof/>
-                <w:webHidden/>
-              </w:rPr>
-              <w:t>3</w:t>
-            </w:r>
-            <w:r>
-              <w:rPr>
-                <w:noProof/>
-                <w:webHidden/>
-              </w:rPr>
-              <w:fldChar w:fldCharType="end"/>
-            </w:r>
-          </w:hyperlink>
-        </w:p>
-        <w:p>
-          <w:pPr>
-            <w:pStyle w:val="TM3"/>
-            <w:tabs>
-              <w:tab w:val="left" w:pos="880"/>
-              <w:tab w:val="right" w:leader="dot" w:pos="9060"/>
-            </w:tabs>
-            <w:rPr>
-              <w:noProof/>
-            </w:rPr>
-          </w:pPr>
-          <w:hyperlink w:anchor="_Toc498426476" w:history="1">
-            <w:r>
-              <w:rPr>
-                <w:rStyle w:val="Lienhypertexte"/>
-                <w:noProof/>
-              </w:rPr>
-              <w:t>1.</w:t>
-            </w:r>
-            <w:r>
-              <w:rPr>
-                <w:noProof/>
-              </w:rPr>
-              <w:tab/>
-            </w:r>
-            <w:r>
-              <w:rPr>
-                <w:rStyle w:val="Lienhypertexte"/>
-                <w:noProof/>
-              </w:rPr>
-              <w:t>Titre sous-partie</w:t>
-            </w:r>
-            <w:r>
-              <w:rPr>
-                <w:noProof/>
-                <w:webHidden/>
-              </w:rPr>
-              <w:tab/>
-            </w:r>
-            <w:r>
-              <w:rPr>
-                <w:noProof/>
-                <w:webHidden/>
-              </w:rPr>
-              <w:fldChar w:fldCharType="begin"/>
-            </w:r>
-            <w:r>
-              <w:rPr>
-                <w:noProof/>
-                <w:webHidden/>
-              </w:rPr>
-              <w:instrText xml:space="preserve"> PAGEREF _Toc498426476 \h </w:instrText>
-            </w:r>
-            <w:r>
-              <w:rPr>
-                <w:noProof/>
-                <w:webHidden/>
-              </w:rPr>
-            </w:r>
-            <w:r>
-              <w:rPr>
-                <w:noProof/>
-                <w:webHidden/>
-              </w:rPr>
-              <w:fldChar w:fldCharType="separate"/>
-            </w:r>
-            <w:r>
-              <w:rPr>
-                <w:noProof/>
-                <w:webHidden/>
-              </w:rPr>
-              <w:t>3</w:t>
-            </w:r>
-            <w:r>
-              <w:rPr>
-                <w:noProof/>
-                <w:webHidden/>
-              </w:rPr>
-              <w:fldChar w:fldCharType="end"/>
-            </w:r>
-          </w:hyperlink>
-        </w:p>
-        <w:p>
-          <w:r>
-            <w:rPr>
-              <w:b/>
-              <w:bCs/>
-            </w:rPr>
-            <w:fldChar w:fldCharType="end"/>
-          </w:r>
-        </w:p>
-      </w:sdtContent>
-    </w:sdt>
+    <w:tbl>
+      <w:tblPr>
+        <w:tblStyle w:val="Tableausimple3"/>
+        <w:tblW w:w="0" w:type="auto"/>
+        <w:tblLook w:val="04A0" w:firstRow="1" w:lastRow="0" w:firstColumn="1" w:lastColumn="0" w:noHBand="0" w:noVBand="1"/>
+      </w:tblPr>
+      <w:tblGrid>
+        <w:gridCol w:w="2174"/>
+        <w:gridCol w:w="2776"/>
+        <w:gridCol w:w="2217"/>
+        <w:gridCol w:w="1903"/>
+      </w:tblGrid>
+      <w:tr>
+        <w:trPr>
+          <w:cnfStyle w:val="100000000000" w:firstRow="1" w:lastRow="0" w:firstColumn="0" w:lastColumn="0" w:oddVBand="0" w:evenVBand="0" w:oddHBand="0" w:evenHBand="0" w:firstRowFirstColumn="0" w:firstRowLastColumn="0" w:lastRowFirstColumn="0" w:lastRowLastColumn="0"/>
+        </w:trPr>
+        <w:tc>
+          <w:tcPr>
+            <w:cnfStyle w:val="001000000100" w:firstRow="0" w:lastRow="0" w:firstColumn="1" w:lastColumn="0" w:oddVBand="0" w:evenVBand="0" w:oddHBand="0" w:evenHBand="0" w:firstRowFirstColumn="1" w:firstRowLastColumn="0" w:lastRowFirstColumn="0" w:lastRowLastColumn="0"/>
+            <w:tcW w:w="2174" w:type="dxa"/>
+          </w:tcPr>
+          <w:p>
+            <w:pPr>
+              <w:spacing w:after="160"/>
+              <w:jc w:val="left"/>
+            </w:pPr>
+            <w:r>
+              <w:lastRenderedPageBreak/>
+              <w:t>Nom</w:t>
+            </w:r>
+          </w:p>
+        </w:tc>
+        <w:tc>
+          <w:tcPr>
+            <w:tcW w:w="2776" w:type="dxa"/>
+          </w:tcPr>
+          <w:p>
+            <w:pPr>
+              <w:spacing w:after="160"/>
+              <w:jc w:val="left"/>
+              <w:cnfStyle w:val="100000000000" w:firstRow="1" w:lastRow="0" w:firstColumn="0" w:lastColumn="0" w:oddVBand="0" w:evenVBand="0" w:oddHBand="0" w:evenHBand="0" w:firstRowFirstColumn="0" w:firstRowLastColumn="0" w:lastRowFirstColumn="0" w:lastRowLastColumn="0"/>
+            </w:pPr>
+            <w:r>
+              <w:t>Modification</w:t>
+            </w:r>
+          </w:p>
+        </w:tc>
+        <w:tc>
+          <w:tcPr>
+            <w:tcW w:w="2217" w:type="dxa"/>
+          </w:tcPr>
+          <w:p>
+            <w:pPr>
+              <w:spacing w:after="160"/>
+              <w:jc w:val="left"/>
+              <w:cnfStyle w:val="100000000000" w:firstRow="1" w:lastRow="0" w:firstColumn="0" w:lastColumn="0" w:oddVBand="0" w:evenVBand="0" w:oddHBand="0" w:evenHBand="0" w:firstRowFirstColumn="0" w:firstRowLastColumn="0" w:lastRowFirstColumn="0" w:lastRowLastColumn="0"/>
+            </w:pPr>
+            <w:r>
+              <w:t>date</w:t>
+            </w:r>
+          </w:p>
+        </w:tc>
+        <w:tc>
+          <w:tcPr>
+            <w:tcW w:w="1903" w:type="dxa"/>
+          </w:tcPr>
+          <w:p>
+            <w:pPr>
+              <w:spacing w:after="160"/>
+              <w:jc w:val="left"/>
+              <w:cnfStyle w:val="100000000000" w:firstRow="1" w:lastRow="0" w:firstColumn="0" w:lastColumn="0" w:oddVBand="0" w:evenVBand="0" w:oddHBand="0" w:evenHBand="0" w:firstRowFirstColumn="0" w:firstRowLastColumn="0" w:lastRowFirstColumn="0" w:lastRowLastColumn="0"/>
+            </w:pPr>
+            <w:r>
+              <w:t>VERSION</w:t>
+            </w:r>
+          </w:p>
+        </w:tc>
+      </w:tr>
+      <w:tr>
+        <w:trPr>
+          <w:cnfStyle w:val="000000100000" w:firstRow="0" w:lastRow="0" w:firstColumn="0" w:lastColumn="0" w:oddVBand="0" w:evenVBand="0" w:oddHBand="1" w:evenHBand="0" w:firstRowFirstColumn="0" w:firstRowLastColumn="0" w:lastRowFirstColumn="0" w:lastRowLastColumn="0"/>
+        </w:trPr>
+        <w:tc>
+          <w:tcPr>
+            <w:cnfStyle w:val="001000000000" w:firstRow="0" w:lastRow="0" w:firstColumn="1" w:lastColumn="0" w:oddVBand="0" w:evenVBand="0" w:oddHBand="0" w:evenHBand="0" w:firstRowFirstColumn="0" w:firstRowLastColumn="0" w:lastRowFirstColumn="0" w:lastRowLastColumn="0"/>
+            <w:tcW w:w="2174" w:type="dxa"/>
+          </w:tcPr>
+          <w:p>
+            <w:pPr>
+              <w:spacing w:after="160"/>
+              <w:jc w:val="left"/>
+            </w:pPr>
+          </w:p>
+        </w:tc>
+        <w:tc>
+          <w:tcPr>
+            <w:tcW w:w="2776" w:type="dxa"/>
+          </w:tcPr>
+          <w:p>
+            <w:pPr>
+              <w:spacing w:after="160"/>
+              <w:jc w:val="left"/>
+              <w:cnfStyle w:val="000000100000" w:firstRow="0" w:lastRow="0" w:firstColumn="0" w:lastColumn="0" w:oddVBand="0" w:evenVBand="0" w:oddHBand="1" w:evenHBand="0" w:firstRowFirstColumn="0" w:firstRowLastColumn="0" w:lastRowFirstColumn="0" w:lastRowLastColumn="0"/>
+            </w:pPr>
+          </w:p>
+        </w:tc>
+        <w:tc>
+          <w:tcPr>
+            <w:tcW w:w="2217" w:type="dxa"/>
+          </w:tcPr>
+          <w:p>
+            <w:pPr>
+              <w:spacing w:after="160"/>
+              <w:jc w:val="left"/>
+              <w:cnfStyle w:val="000000100000" w:firstRow="0" w:lastRow="0" w:firstColumn="0" w:lastColumn="0" w:oddVBand="0" w:evenVBand="0" w:oddHBand="1" w:evenHBand="0" w:firstRowFirstColumn="0" w:firstRowLastColumn="0" w:lastRowFirstColumn="0" w:lastRowLastColumn="0"/>
+            </w:pPr>
+          </w:p>
+        </w:tc>
+        <w:tc>
+          <w:tcPr>
+            <w:tcW w:w="1903" w:type="dxa"/>
+          </w:tcPr>
+          <w:p>
+            <w:pPr>
+              <w:spacing w:after="160"/>
+              <w:jc w:val="left"/>
+              <w:cnfStyle w:val="000000100000" w:firstRow="0" w:lastRow="0" w:firstColumn="0" w:lastColumn="0" w:oddVBand="0" w:evenVBand="0" w:oddHBand="1" w:evenHBand="0" w:firstRowFirstColumn="0" w:firstRowLastColumn="0" w:lastRowFirstColumn="0" w:lastRowLastColumn="0"/>
+            </w:pPr>
+          </w:p>
+        </w:tc>
+      </w:tr>
+    </w:tbl>
     <w:p>
       <w:pPr>
         <w:spacing w:after="160"/>
@@ -577,63 +453,12 @@
       <w:pPr>
         <w:pStyle w:val="Titre1"/>
       </w:pPr>
-      <w:bookmarkStart w:id="1" w:name="_Toc498426474"/>
+      <w:bookmarkStart w:id="0" w:name="_Toc498506518"/>
       <w:r>
         <w:lastRenderedPageBreak/>
         <w:t>Introduction</w:t>
       </w:r>
-      <w:bookmarkEnd w:id="1"/>
-    </w:p>
-    <w:p>
-      <w:pPr>
-        <w:spacing w:after="160"/>
-        <w:jc w:val="left"/>
-      </w:pPr>
-    </w:p>
-    <w:p>
-      <w:pPr>
-        <w:spacing w:after="160"/>
-        <w:jc w:val="left"/>
-      </w:pPr>
-      <w:r>
-        <w:t xml:space="preserve">Nous avons choisi de mettre en place une application de services entre étudiants.  En effet nous pensons que ce type d’application manque sur le campus de l’INSA / Lyon 1 et qu’il serait intéressant d’y réfléchir. Notre application permettrait de regrouper des types de services variés facilitant la vie des étudiants sur le campus. </w:t>
-      </w:r>
-    </w:p>
-    <w:p>
-      <w:pPr>
-        <w:spacing w:after="160"/>
-        <w:jc w:val="left"/>
-      </w:pPr>
-      <w:r>
-        <w:t xml:space="preserve">Le rapport sera divisé en différentes parties qui permettront de comprendre les différents choix qui ont été fait au cours du développement de l'application. </w:t>
-      </w:r>
-    </w:p>
-    <w:p>
-      <w:pPr>
-        <w:spacing w:after="160"/>
-        <w:jc w:val="left"/>
-      </w:pPr>
-      <w:r>
-        <w:t xml:space="preserve">Nous aurons donc une partie explicative sur la démarche mise en place pour faire ressortir les besoins applicatifs. Cette analyse des besoins permettra de créer des Personas qui permettront de mettre en avant les fonctionnalités qui devront être absolument présentes sur notre plateforme. Une autre partie sera dédiée à l’analyse de l’existant vis à vis des applications de services pour essayer de comprendre ce qui a déjà été fait. </w:t>
-      </w:r>
-    </w:p>
-    <w:p>
-      <w:pPr>
-        <w:spacing w:after="160"/>
-        <w:jc w:val="left"/>
-      </w:pPr>
-      <w:r>
-        <w:t xml:space="preserve">Nous mettrons aussi en avant les storyboards et maquettes initiales ainsi que leur évolution pour montrer le cheminement du projet. </w:t>
-      </w:r>
-    </w:p>
-    <w:p>
-      <w:pPr>
-        <w:spacing w:after="160"/>
-        <w:jc w:val="left"/>
-      </w:pPr>
-      <w:r>
-        <w:t>Une charte ergonomique sera mise en place pour garder une cohérence entre les différents écrans et ainsi améliorer l’expérience utilisateur.</w:t>
-      </w:r>
+      <w:bookmarkEnd w:id="0"/>
     </w:p>
     <w:p>
       <w:pPr>
@@ -648,57 +473,21 @@
       <w:pPr>
         <w:pStyle w:val="Titre1"/>
       </w:pPr>
+      <w:bookmarkStart w:id="1" w:name="_Toc498506519"/>
       <w:r>
         <w:lastRenderedPageBreak/>
-        <w:t>Analyse des besoins</w:t>
+        <w:t>Conception Générale</w:t>
       </w:r>
+      <w:bookmarkEnd w:id="1"/>
     </w:p>
     <w:p>
-      <w:pPr>
-        <w:pStyle w:val="Titre2"/>
-      </w:pPr>
+      <w:proofErr w:type="gramStart"/>
       <w:r>
-        <w:t>Protocole de collecte</w:t>
+        <w:t>d</w:t>
       </w:r>
+      <w:proofErr w:type="gramEnd"/>
     </w:p>
     <w:p>
-      <w:pPr>
-        <w:pStyle w:val="Titre3"/>
-      </w:pPr>
-      <w:r>
-        <w:t>Questionnaires individuels</w:t>
-      </w:r>
-    </w:p>
-    <w:p>
-      <w:r>
-        <w:t xml:space="preserve">La </w:t>
-      </w:r>
-    </w:p>
-    <w:p>
-      <w:pPr>
-        <w:pStyle w:val="Titre3"/>
-      </w:pPr>
-      <w:r>
-        <w:t>Questionnaire qualitatif</w:t>
-      </w:r>
-    </w:p>
-    <w:p>
-      <w:pPr>
-        <w:pStyle w:val="Titre2"/>
-      </w:pPr>
-      <w:r>
-        <w:t>Résultats</w:t>
-      </w:r>
-    </w:p>
-    <w:p>
-      <w:pPr>
-        <w:pStyle w:val="Titre2"/>
-        <w:numPr>
-          <w:ilvl w:val="0"/>
-          <w:numId w:val="0"/>
-        </w:numPr>
-        <w:ind w:left="720"/>
-      </w:pPr>
       <w:r>
         <w:br w:type="page"/>
       </w:r>
@@ -707,11 +496,1607 @@
       <w:pPr>
         <w:pStyle w:val="Titre1"/>
       </w:pPr>
+      <w:bookmarkStart w:id="2" w:name="_Toc498506520"/>
       <w:r>
         <w:lastRenderedPageBreak/>
-        <w:t>Analyse de l’existant</w:t>
+        <w:t>Conception fonctionnelle détaillée</w:t>
+      </w:r>
+      <w:bookmarkEnd w:id="2"/>
+    </w:p>
+    <w:p>
+      <w:r>
+        <w:t>D</w:t>
       </w:r>
     </w:p>
+    <w:p>
+      <w:r>
+        <w:br w:type="page"/>
+      </w:r>
+    </w:p>
+    <w:p>
+      <w:pPr>
+        <w:pStyle w:val="Titre1"/>
+      </w:pPr>
+      <w:bookmarkStart w:id="3" w:name="_Toc498506521"/>
+      <w:r>
+        <w:lastRenderedPageBreak/>
+        <w:t>Conception applicative détaillée</w:t>
+      </w:r>
+      <w:bookmarkEnd w:id="3"/>
+    </w:p>
+    <w:p>
+      <w:pPr>
+        <w:pStyle w:val="Titre2"/>
+      </w:pPr>
+      <w:r>
+        <w:t>Liste des S</w:t>
+      </w:r>
+      <w:r>
+        <w:t>ervices métiers</w:t>
+      </w:r>
+    </w:p>
+    <w:tbl>
+      <w:tblPr>
+        <w:tblStyle w:val="Tableausimple2"/>
+        <w:tblW w:w="0" w:type="auto"/>
+        <w:tblLook w:val="04A0" w:firstRow="1" w:lastRow="0" w:firstColumn="1" w:lastColumn="0" w:noHBand="0" w:noVBand="1"/>
+      </w:tblPr>
+      <w:tblGrid>
+        <w:gridCol w:w="993"/>
+        <w:gridCol w:w="8067"/>
+      </w:tblGrid>
+      <w:tr>
+        <w:trPr>
+          <w:cnfStyle w:val="100000000000" w:firstRow="1" w:lastRow="0" w:firstColumn="0" w:lastColumn="0" w:oddVBand="0" w:evenVBand="0" w:oddHBand="0" w:evenHBand="0" w:firstRowFirstColumn="0" w:firstRowLastColumn="0" w:lastRowFirstColumn="0" w:lastRowLastColumn="0"/>
+        </w:trPr>
+        <w:tc>
+          <w:tcPr>
+            <w:cnfStyle w:val="001000000000" w:firstRow="0" w:lastRow="0" w:firstColumn="1" w:lastColumn="0" w:oddVBand="0" w:evenVBand="0" w:oddHBand="0" w:evenHBand="0" w:firstRowFirstColumn="0" w:firstRowLastColumn="0" w:lastRowFirstColumn="0" w:lastRowLastColumn="0"/>
+            <w:tcW w:w="993" w:type="dxa"/>
+          </w:tcPr>
+          <w:p>
+            <w:r>
+              <w:t>Code</w:t>
+            </w:r>
+          </w:p>
+        </w:tc>
+        <w:tc>
+          <w:tcPr>
+            <w:tcW w:w="8067" w:type="dxa"/>
+          </w:tcPr>
+          <w:p>
+            <w:pPr>
+              <w:cnfStyle w:val="100000000000" w:firstRow="1" w:lastRow="0" w:firstColumn="0" w:lastColumn="0" w:oddVBand="0" w:evenVBand="0" w:oddHBand="0" w:evenHBand="0" w:firstRowFirstColumn="0" w:firstRowLastColumn="0" w:lastRowFirstColumn="0" w:lastRowLastColumn="0"/>
+            </w:pPr>
+            <w:r>
+              <w:t>Signature</w:t>
+            </w:r>
+          </w:p>
+        </w:tc>
+      </w:tr>
+      <w:tr>
+        <w:trPr>
+          <w:cnfStyle w:val="000000100000" w:firstRow="0" w:lastRow="0" w:firstColumn="0" w:lastColumn="0" w:oddVBand="0" w:evenVBand="0" w:oddHBand="1" w:evenHBand="0" w:firstRowFirstColumn="0" w:firstRowLastColumn="0" w:lastRowFirstColumn="0" w:lastRowLastColumn="0"/>
+        </w:trPr>
+        <w:tc>
+          <w:tcPr>
+            <w:cnfStyle w:val="001000000000" w:firstRow="0" w:lastRow="0" w:firstColumn="1" w:lastColumn="0" w:oddVBand="0" w:evenVBand="0" w:oddHBand="0" w:evenHBand="0" w:firstRowFirstColumn="0" w:firstRowLastColumn="0" w:lastRowFirstColumn="0" w:lastRowLastColumn="0"/>
+            <w:tcW w:w="993" w:type="dxa"/>
+          </w:tcPr>
+          <w:p>
+            <w:pPr>
+              <w:rPr>
+                <w:rFonts w:ascii="LM Mono 10" w:hAnsi="LM Mono 10"/>
+                <w:sz w:val="20"/>
+                <w:szCs w:val="20"/>
+              </w:rPr>
+            </w:pPr>
+            <w:r>
+              <w:rPr>
+                <w:rFonts w:ascii="LM Mono 10" w:hAnsi="LM Mono 10"/>
+                <w:sz w:val="20"/>
+                <w:szCs w:val="20"/>
+              </w:rPr>
+              <w:t>SM1</w:t>
+            </w:r>
+          </w:p>
+        </w:tc>
+        <w:tc>
+          <w:tcPr>
+            <w:tcW w:w="8067" w:type="dxa"/>
+          </w:tcPr>
+          <w:p>
+            <w:pPr>
+              <w:cnfStyle w:val="000000100000" w:firstRow="0" w:lastRow="0" w:firstColumn="0" w:lastColumn="0" w:oddVBand="0" w:evenVBand="0" w:oddHBand="1" w:evenHBand="0" w:firstRowFirstColumn="0" w:firstRowLastColumn="0" w:lastRowFirstColumn="0" w:lastRowLastColumn="0"/>
+              <w:rPr>
+                <w:rFonts w:ascii="LM Mono 10" w:hAnsi="LM Mono 10"/>
+                <w:sz w:val="20"/>
+                <w:szCs w:val="20"/>
+              </w:rPr>
+            </w:pPr>
+            <w:proofErr w:type="spellStart"/>
+            <w:proofErr w:type="gramStart"/>
+            <w:r>
+              <w:rPr>
+                <w:rFonts w:ascii="LM Mono 10" w:hAnsi="LM Mono 10"/>
+                <w:sz w:val="20"/>
+                <w:szCs w:val="20"/>
+              </w:rPr>
+              <w:t>rechercherPersonnesParIdentifiantClient</w:t>
+            </w:r>
+            <w:proofErr w:type="spellEnd"/>
+            <w:proofErr w:type="gramEnd"/>
+            <w:r>
+              <w:rPr>
+                <w:rFonts w:ascii="LM Mono 10" w:hAnsi="LM Mono 10"/>
+                <w:sz w:val="20"/>
+                <w:szCs w:val="20"/>
+              </w:rPr>
+              <w:t>(</w:t>
+            </w:r>
+            <w:proofErr w:type="spellStart"/>
+            <w:r>
+              <w:rPr>
+                <w:rFonts w:ascii="LM Mono 10" w:hAnsi="LM Mono 10"/>
+                <w:sz w:val="20"/>
+                <w:szCs w:val="20"/>
+              </w:rPr>
+              <w:t>idClient</w:t>
+            </w:r>
+            <w:proofErr w:type="spellEnd"/>
+            <w:r>
+              <w:rPr>
+                <w:rFonts w:ascii="LM Mono 10" w:hAnsi="LM Mono 10"/>
+                <w:sz w:val="20"/>
+                <w:szCs w:val="20"/>
+              </w:rPr>
+              <w:t>) : List&lt;Personne&gt;</w:t>
+            </w:r>
+          </w:p>
+        </w:tc>
+      </w:tr>
+      <w:tr>
+        <w:tc>
+          <w:tcPr>
+            <w:cnfStyle w:val="001000000000" w:firstRow="0" w:lastRow="0" w:firstColumn="1" w:lastColumn="0" w:oddVBand="0" w:evenVBand="0" w:oddHBand="0" w:evenHBand="0" w:firstRowFirstColumn="0" w:firstRowLastColumn="0" w:lastRowFirstColumn="0" w:lastRowLastColumn="0"/>
+            <w:tcW w:w="993" w:type="dxa"/>
+          </w:tcPr>
+          <w:p>
+            <w:pPr>
+              <w:rPr>
+                <w:rFonts w:ascii="LM Mono 10" w:hAnsi="LM Mono 10"/>
+                <w:sz w:val="20"/>
+                <w:szCs w:val="20"/>
+              </w:rPr>
+            </w:pPr>
+            <w:r>
+              <w:rPr>
+                <w:rFonts w:ascii="LM Mono 10" w:hAnsi="LM Mono 10"/>
+                <w:sz w:val="20"/>
+                <w:szCs w:val="20"/>
+              </w:rPr>
+              <w:t>SM2</w:t>
+            </w:r>
+          </w:p>
+        </w:tc>
+        <w:tc>
+          <w:tcPr>
+            <w:tcW w:w="8067" w:type="dxa"/>
+          </w:tcPr>
+          <w:p>
+            <w:pPr>
+              <w:cnfStyle w:val="000000000000" w:firstRow="0" w:lastRow="0" w:firstColumn="0" w:lastColumn="0" w:oddVBand="0" w:evenVBand="0" w:oddHBand="0" w:evenHBand="0" w:firstRowFirstColumn="0" w:firstRowLastColumn="0" w:lastRowFirstColumn="0" w:lastRowLastColumn="0"/>
+              <w:rPr>
+                <w:rFonts w:ascii="LM Mono 10" w:hAnsi="LM Mono 10"/>
+                <w:sz w:val="20"/>
+                <w:szCs w:val="20"/>
+              </w:rPr>
+            </w:pPr>
+            <w:proofErr w:type="spellStart"/>
+            <w:proofErr w:type="gramStart"/>
+            <w:r>
+              <w:rPr>
+                <w:rFonts w:ascii="LM Mono 10" w:hAnsi="LM Mono 10"/>
+                <w:sz w:val="20"/>
+                <w:szCs w:val="20"/>
+              </w:rPr>
+              <w:t>rechercherPersonneParIdentifiant</w:t>
+            </w:r>
+            <w:proofErr w:type="spellEnd"/>
+            <w:proofErr w:type="gramEnd"/>
+            <w:r>
+              <w:rPr>
+                <w:rFonts w:ascii="LM Mono 10" w:hAnsi="LM Mono 10"/>
+                <w:sz w:val="20"/>
+                <w:szCs w:val="20"/>
+              </w:rPr>
+              <w:t>(</w:t>
+            </w:r>
+            <w:proofErr w:type="spellStart"/>
+            <w:r>
+              <w:rPr>
+                <w:rFonts w:ascii="LM Mono 10" w:hAnsi="LM Mono 10"/>
+                <w:sz w:val="20"/>
+                <w:szCs w:val="20"/>
+              </w:rPr>
+              <w:t>idPersonne</w:t>
+            </w:r>
+            <w:proofErr w:type="spellEnd"/>
+            <w:r>
+              <w:rPr>
+                <w:rFonts w:ascii="LM Mono 10" w:hAnsi="LM Mono 10"/>
+                <w:sz w:val="20"/>
+                <w:szCs w:val="20"/>
+              </w:rPr>
+              <w:t>) : Personne</w:t>
+            </w:r>
+          </w:p>
+        </w:tc>
+      </w:tr>
+      <w:tr>
+        <w:trPr>
+          <w:cnfStyle w:val="000000100000" w:firstRow="0" w:lastRow="0" w:firstColumn="0" w:lastColumn="0" w:oddVBand="0" w:evenVBand="0" w:oddHBand="1" w:evenHBand="0" w:firstRowFirstColumn="0" w:firstRowLastColumn="0" w:lastRowFirstColumn="0" w:lastRowLastColumn="0"/>
+        </w:trPr>
+        <w:tc>
+          <w:tcPr>
+            <w:cnfStyle w:val="001000000000" w:firstRow="0" w:lastRow="0" w:firstColumn="1" w:lastColumn="0" w:oddVBand="0" w:evenVBand="0" w:oddHBand="0" w:evenHBand="0" w:firstRowFirstColumn="0" w:firstRowLastColumn="0" w:lastRowFirstColumn="0" w:lastRowLastColumn="0"/>
+            <w:tcW w:w="993" w:type="dxa"/>
+          </w:tcPr>
+          <w:p>
+            <w:pPr>
+              <w:rPr>
+                <w:rFonts w:ascii="LM Mono 10" w:hAnsi="LM Mono 10"/>
+                <w:sz w:val="20"/>
+                <w:szCs w:val="20"/>
+              </w:rPr>
+            </w:pPr>
+            <w:r>
+              <w:rPr>
+                <w:rFonts w:ascii="LM Mono 10" w:hAnsi="LM Mono 10"/>
+                <w:sz w:val="20"/>
+                <w:szCs w:val="20"/>
+              </w:rPr>
+              <w:t>SM3</w:t>
+            </w:r>
+          </w:p>
+        </w:tc>
+        <w:tc>
+          <w:tcPr>
+            <w:tcW w:w="8067" w:type="dxa"/>
+          </w:tcPr>
+          <w:p>
+            <w:pPr>
+              <w:cnfStyle w:val="000000100000" w:firstRow="0" w:lastRow="0" w:firstColumn="0" w:lastColumn="0" w:oddVBand="0" w:evenVBand="0" w:oddHBand="1" w:evenHBand="0" w:firstRowFirstColumn="0" w:firstRowLastColumn="0" w:lastRowFirstColumn="0" w:lastRowLastColumn="0"/>
+              <w:rPr>
+                <w:rFonts w:ascii="LM Mono 10" w:hAnsi="LM Mono 10"/>
+                <w:sz w:val="20"/>
+                <w:szCs w:val="20"/>
+              </w:rPr>
+            </w:pPr>
+            <w:proofErr w:type="spellStart"/>
+            <w:proofErr w:type="gramStart"/>
+            <w:r>
+              <w:rPr>
+                <w:rFonts w:ascii="LM Mono 10" w:hAnsi="LM Mono 10"/>
+                <w:sz w:val="20"/>
+                <w:szCs w:val="20"/>
+              </w:rPr>
+              <w:t>actualiserPersonne</w:t>
+            </w:r>
+            <w:proofErr w:type="spellEnd"/>
+            <w:r>
+              <w:rPr>
+                <w:rFonts w:ascii="LM Mono 10" w:hAnsi="LM Mono 10"/>
+                <w:sz w:val="20"/>
+                <w:szCs w:val="20"/>
+              </w:rPr>
+              <w:t>(</w:t>
+            </w:r>
+            <w:proofErr w:type="spellStart"/>
+            <w:proofErr w:type="gramEnd"/>
+            <w:r>
+              <w:rPr>
+                <w:rFonts w:ascii="LM Mono 10" w:hAnsi="LM Mono 10"/>
+                <w:sz w:val="20"/>
+                <w:szCs w:val="20"/>
+              </w:rPr>
+              <w:t>idPersonne</w:t>
+            </w:r>
+            <w:proofErr w:type="spellEnd"/>
+            <w:r>
+              <w:rPr>
+                <w:rFonts w:ascii="LM Mono 10" w:hAnsi="LM Mono 10"/>
+                <w:sz w:val="20"/>
+                <w:szCs w:val="20"/>
+              </w:rPr>
+              <w:t>, Personne) : Personne</w:t>
+            </w:r>
+          </w:p>
+        </w:tc>
+      </w:tr>
+      <w:tr>
+        <w:tc>
+          <w:tcPr>
+            <w:cnfStyle w:val="001000000000" w:firstRow="0" w:lastRow="0" w:firstColumn="1" w:lastColumn="0" w:oddVBand="0" w:evenVBand="0" w:oddHBand="0" w:evenHBand="0" w:firstRowFirstColumn="0" w:firstRowLastColumn="0" w:lastRowFirstColumn="0" w:lastRowLastColumn="0"/>
+            <w:tcW w:w="993" w:type="dxa"/>
+          </w:tcPr>
+          <w:p>
+            <w:pPr>
+              <w:rPr>
+                <w:rFonts w:ascii="LM Mono 10" w:hAnsi="LM Mono 10"/>
+                <w:sz w:val="20"/>
+                <w:szCs w:val="20"/>
+              </w:rPr>
+            </w:pPr>
+            <w:r>
+              <w:rPr>
+                <w:rFonts w:ascii="LM Mono 10" w:hAnsi="LM Mono 10"/>
+                <w:sz w:val="20"/>
+                <w:szCs w:val="20"/>
+              </w:rPr>
+              <w:t>SM4</w:t>
+            </w:r>
+          </w:p>
+        </w:tc>
+        <w:tc>
+          <w:tcPr>
+            <w:tcW w:w="8067" w:type="dxa"/>
+          </w:tcPr>
+          <w:p>
+            <w:pPr>
+              <w:cnfStyle w:val="000000000000" w:firstRow="0" w:lastRow="0" w:firstColumn="0" w:lastColumn="0" w:oddVBand="0" w:evenVBand="0" w:oddHBand="0" w:evenHBand="0" w:firstRowFirstColumn="0" w:firstRowLastColumn="0" w:lastRowFirstColumn="0" w:lastRowLastColumn="0"/>
+              <w:rPr>
+                <w:rFonts w:ascii="LM Mono 10" w:hAnsi="LM Mono 10"/>
+                <w:sz w:val="20"/>
+                <w:szCs w:val="20"/>
+              </w:rPr>
+            </w:pPr>
+            <w:proofErr w:type="spellStart"/>
+            <w:proofErr w:type="gramStart"/>
+            <w:r>
+              <w:rPr>
+                <w:rFonts w:ascii="LM Mono 10" w:hAnsi="LM Mono 10"/>
+                <w:sz w:val="20"/>
+                <w:szCs w:val="20"/>
+              </w:rPr>
+              <w:t>rechercherPersonneParDénomination</w:t>
+            </w:r>
+            <w:proofErr w:type="spellEnd"/>
+            <w:r>
+              <w:rPr>
+                <w:rFonts w:ascii="LM Mono 10" w:hAnsi="LM Mono 10"/>
+                <w:sz w:val="20"/>
+                <w:szCs w:val="20"/>
+              </w:rPr>
+              <w:t>(</w:t>
+            </w:r>
+            <w:proofErr w:type="gramEnd"/>
+            <w:r>
+              <w:rPr>
+                <w:rFonts w:ascii="LM Mono 10" w:hAnsi="LM Mono 10"/>
+                <w:sz w:val="20"/>
+                <w:szCs w:val="20"/>
+              </w:rPr>
+              <w:t>nom, prénom, adresse) : Personne</w:t>
+            </w:r>
+          </w:p>
+        </w:tc>
+      </w:tr>
+      <w:tr>
+        <w:trPr>
+          <w:cnfStyle w:val="000000100000" w:firstRow="0" w:lastRow="0" w:firstColumn="0" w:lastColumn="0" w:oddVBand="0" w:evenVBand="0" w:oddHBand="1" w:evenHBand="0" w:firstRowFirstColumn="0" w:firstRowLastColumn="0" w:lastRowFirstColumn="0" w:lastRowLastColumn="0"/>
+        </w:trPr>
+        <w:tc>
+          <w:tcPr>
+            <w:cnfStyle w:val="001000000000" w:firstRow="0" w:lastRow="0" w:firstColumn="1" w:lastColumn="0" w:oddVBand="0" w:evenVBand="0" w:oddHBand="0" w:evenHBand="0" w:firstRowFirstColumn="0" w:firstRowLastColumn="0" w:lastRowFirstColumn="0" w:lastRowLastColumn="0"/>
+            <w:tcW w:w="993" w:type="dxa"/>
+          </w:tcPr>
+          <w:p>
+            <w:pPr>
+              <w:rPr>
+                <w:rFonts w:ascii="LM Mono 10" w:hAnsi="LM Mono 10"/>
+                <w:sz w:val="20"/>
+                <w:szCs w:val="20"/>
+              </w:rPr>
+            </w:pPr>
+            <w:r>
+              <w:rPr>
+                <w:rFonts w:ascii="LM Mono 10" w:hAnsi="LM Mono 10"/>
+                <w:sz w:val="20"/>
+                <w:szCs w:val="20"/>
+              </w:rPr>
+              <w:t>SM5</w:t>
+            </w:r>
+          </w:p>
+        </w:tc>
+        <w:tc>
+          <w:tcPr>
+            <w:tcW w:w="8067" w:type="dxa"/>
+          </w:tcPr>
+          <w:p>
+            <w:pPr>
+              <w:cnfStyle w:val="000000100000" w:firstRow="0" w:lastRow="0" w:firstColumn="0" w:lastColumn="0" w:oddVBand="0" w:evenVBand="0" w:oddHBand="1" w:evenHBand="0" w:firstRowFirstColumn="0" w:firstRowLastColumn="0" w:lastRowFirstColumn="0" w:lastRowLastColumn="0"/>
+              <w:rPr>
+                <w:rFonts w:ascii="LM Mono 10" w:hAnsi="LM Mono 10"/>
+                <w:sz w:val="20"/>
+                <w:szCs w:val="20"/>
+              </w:rPr>
+            </w:pPr>
+            <w:proofErr w:type="spellStart"/>
+            <w:proofErr w:type="gramStart"/>
+            <w:r>
+              <w:rPr>
+                <w:rFonts w:ascii="LM Mono 10" w:hAnsi="LM Mono 10"/>
+                <w:sz w:val="20"/>
+                <w:szCs w:val="20"/>
+              </w:rPr>
+              <w:t>créerPersonne</w:t>
+            </w:r>
+            <w:proofErr w:type="spellEnd"/>
+            <w:proofErr w:type="gramEnd"/>
+            <w:r>
+              <w:rPr>
+                <w:rFonts w:ascii="LM Mono 10" w:hAnsi="LM Mono 10"/>
+                <w:sz w:val="20"/>
+                <w:szCs w:val="20"/>
+              </w:rPr>
+              <w:t xml:space="preserve">(Personne) : </w:t>
+            </w:r>
+            <w:proofErr w:type="spellStart"/>
+            <w:r>
+              <w:rPr>
+                <w:rFonts w:ascii="LM Mono 10" w:hAnsi="LM Mono 10"/>
+                <w:sz w:val="20"/>
+                <w:szCs w:val="20"/>
+              </w:rPr>
+              <w:t>idPersonne</w:t>
+            </w:r>
+            <w:proofErr w:type="spellEnd"/>
+          </w:p>
+        </w:tc>
+      </w:tr>
+      <w:tr>
+        <w:tc>
+          <w:tcPr>
+            <w:cnfStyle w:val="001000000000" w:firstRow="0" w:lastRow="0" w:firstColumn="1" w:lastColumn="0" w:oddVBand="0" w:evenVBand="0" w:oddHBand="0" w:evenHBand="0" w:firstRowFirstColumn="0" w:firstRowLastColumn="0" w:lastRowFirstColumn="0" w:lastRowLastColumn="0"/>
+            <w:tcW w:w="993" w:type="dxa"/>
+          </w:tcPr>
+          <w:p>
+            <w:pPr>
+              <w:rPr>
+                <w:rFonts w:ascii="LM Mono 10" w:hAnsi="LM Mono 10"/>
+                <w:sz w:val="20"/>
+                <w:szCs w:val="20"/>
+              </w:rPr>
+            </w:pPr>
+            <w:r>
+              <w:rPr>
+                <w:rFonts w:ascii="LM Mono 10" w:hAnsi="LM Mono 10"/>
+                <w:sz w:val="20"/>
+                <w:szCs w:val="20"/>
+              </w:rPr>
+              <w:t>SM6</w:t>
+            </w:r>
+          </w:p>
+        </w:tc>
+        <w:tc>
+          <w:tcPr>
+            <w:tcW w:w="8067" w:type="dxa"/>
+          </w:tcPr>
+          <w:p>
+            <w:pPr>
+              <w:cnfStyle w:val="000000000000" w:firstRow="0" w:lastRow="0" w:firstColumn="0" w:lastColumn="0" w:oddVBand="0" w:evenVBand="0" w:oddHBand="0" w:evenHBand="0" w:firstRowFirstColumn="0" w:firstRowLastColumn="0" w:lastRowFirstColumn="0" w:lastRowLastColumn="0"/>
+              <w:rPr>
+                <w:rFonts w:ascii="LM Mono 10" w:hAnsi="LM Mono 10"/>
+                <w:sz w:val="20"/>
+                <w:szCs w:val="20"/>
+              </w:rPr>
+            </w:pPr>
+            <w:proofErr w:type="spellStart"/>
+            <w:proofErr w:type="gramStart"/>
+            <w:r>
+              <w:rPr>
+                <w:rFonts w:ascii="LM Mono 10" w:hAnsi="LM Mono 10"/>
+                <w:sz w:val="20"/>
+                <w:szCs w:val="20"/>
+              </w:rPr>
+              <w:t>ajouterPersonneAuClient</w:t>
+            </w:r>
+            <w:proofErr w:type="spellEnd"/>
+            <w:r>
+              <w:rPr>
+                <w:rFonts w:ascii="LM Mono 10" w:hAnsi="LM Mono 10"/>
+                <w:sz w:val="20"/>
+                <w:szCs w:val="20"/>
+              </w:rPr>
+              <w:t>(</w:t>
+            </w:r>
+            <w:proofErr w:type="spellStart"/>
+            <w:proofErr w:type="gramEnd"/>
+            <w:r>
+              <w:rPr>
+                <w:rFonts w:ascii="LM Mono 10" w:hAnsi="LM Mono 10"/>
+                <w:sz w:val="20"/>
+                <w:szCs w:val="20"/>
+              </w:rPr>
+              <w:t>idClient</w:t>
+            </w:r>
+            <w:proofErr w:type="spellEnd"/>
+            <w:r>
+              <w:rPr>
+                <w:rFonts w:ascii="LM Mono 10" w:hAnsi="LM Mono 10"/>
+                <w:sz w:val="20"/>
+                <w:szCs w:val="20"/>
+              </w:rPr>
+              <w:t xml:space="preserve">, </w:t>
+            </w:r>
+            <w:proofErr w:type="spellStart"/>
+            <w:r>
+              <w:rPr>
+                <w:rFonts w:ascii="LM Mono 10" w:hAnsi="LM Mono 10"/>
+                <w:sz w:val="20"/>
+                <w:szCs w:val="20"/>
+              </w:rPr>
+              <w:t>idPersonne</w:t>
+            </w:r>
+            <w:proofErr w:type="spellEnd"/>
+            <w:r>
+              <w:rPr>
+                <w:rFonts w:ascii="LM Mono 10" w:hAnsi="LM Mono 10"/>
+                <w:sz w:val="20"/>
+                <w:szCs w:val="20"/>
+              </w:rPr>
+              <w:t>) : Client</w:t>
+            </w:r>
+          </w:p>
+        </w:tc>
+      </w:tr>
+    </w:tbl>
+    <w:p/>
+    <w:p>
+      <w:pPr>
+        <w:pStyle w:val="Titre2"/>
+      </w:pPr>
+      <w:r>
+        <w:t>Liste des S</w:t>
+      </w:r>
+      <w:r>
+        <w:t>ervices objet métier</w:t>
+      </w:r>
+    </w:p>
+    <w:p>
+      <w:r>
+        <w:t>Dans le tableau ci-dessous, les services seront identifiés par type : L pour lecture, M pour modification, C pour création et S pour suppression.</w:t>
+      </w:r>
+    </w:p>
+    <w:tbl>
+      <w:tblPr>
+        <w:tblStyle w:val="Tableausimple2"/>
+        <w:tblW w:w="0" w:type="auto"/>
+        <w:tblLayout w:type="fixed"/>
+        <w:tblLook w:val="04A0" w:firstRow="1" w:lastRow="0" w:firstColumn="1" w:lastColumn="0" w:noHBand="0" w:noVBand="1"/>
+      </w:tblPr>
+      <w:tblGrid>
+        <w:gridCol w:w="879"/>
+        <w:gridCol w:w="1277"/>
+        <w:gridCol w:w="538"/>
+        <w:gridCol w:w="6376"/>
+      </w:tblGrid>
+      <w:tr>
+        <w:trPr>
+          <w:cnfStyle w:val="100000000000" w:firstRow="1" w:lastRow="0" w:firstColumn="0" w:lastColumn="0" w:oddVBand="0" w:evenVBand="0" w:oddHBand="0" w:evenHBand="0" w:firstRowFirstColumn="0" w:firstRowLastColumn="0" w:lastRowFirstColumn="0" w:lastRowLastColumn="0"/>
+        </w:trPr>
+        <w:tc>
+          <w:tcPr>
+            <w:cnfStyle w:val="001000000000" w:firstRow="0" w:lastRow="0" w:firstColumn="1" w:lastColumn="0" w:oddVBand="0" w:evenVBand="0" w:oddHBand="0" w:evenHBand="0" w:firstRowFirstColumn="0" w:firstRowLastColumn="0" w:lastRowFirstColumn="0" w:lastRowLastColumn="0"/>
+            <w:tcW w:w="879" w:type="dxa"/>
+          </w:tcPr>
+          <w:p>
+            <w:pPr>
+              <w:spacing w:after="160"/>
+              <w:jc w:val="left"/>
+            </w:pPr>
+            <w:r>
+              <w:t>Code</w:t>
+            </w:r>
+          </w:p>
+        </w:tc>
+        <w:tc>
+          <w:tcPr>
+            <w:tcW w:w="1815" w:type="dxa"/>
+            <w:gridSpan w:val="2"/>
+          </w:tcPr>
+          <w:p>
+            <w:pPr>
+              <w:spacing w:after="160"/>
+              <w:jc w:val="left"/>
+              <w:cnfStyle w:val="100000000000" w:firstRow="1" w:lastRow="0" w:firstColumn="0" w:lastColumn="0" w:oddVBand="0" w:evenVBand="0" w:oddHBand="0" w:evenHBand="0" w:firstRowFirstColumn="0" w:firstRowLastColumn="0" w:lastRowFirstColumn="0" w:lastRowLastColumn="0"/>
+            </w:pPr>
+            <w:r>
+              <w:t>Objet Métier</w:t>
+            </w:r>
+          </w:p>
+        </w:tc>
+        <w:tc>
+          <w:tcPr>
+            <w:tcW w:w="6376" w:type="dxa"/>
+          </w:tcPr>
+          <w:p>
+            <w:pPr>
+              <w:spacing w:after="160"/>
+              <w:jc w:val="left"/>
+              <w:cnfStyle w:val="100000000000" w:firstRow="1" w:lastRow="0" w:firstColumn="0" w:lastColumn="0" w:oddVBand="0" w:evenVBand="0" w:oddHBand="0" w:evenHBand="0" w:firstRowFirstColumn="0" w:firstRowLastColumn="0" w:lastRowFirstColumn="0" w:lastRowLastColumn="0"/>
+            </w:pPr>
+            <w:r>
+              <w:t>Signature</w:t>
+            </w:r>
+          </w:p>
+        </w:tc>
+      </w:tr>
+      <w:tr>
+        <w:trPr>
+          <w:cnfStyle w:val="000000100000" w:firstRow="0" w:lastRow="0" w:firstColumn="0" w:lastColumn="0" w:oddVBand="0" w:evenVBand="0" w:oddHBand="1" w:evenHBand="0" w:firstRowFirstColumn="0" w:firstRowLastColumn="0" w:lastRowFirstColumn="0" w:lastRowLastColumn="0"/>
+        </w:trPr>
+        <w:tc>
+          <w:tcPr>
+            <w:cnfStyle w:val="001000000000" w:firstRow="0" w:lastRow="0" w:firstColumn="1" w:lastColumn="0" w:oddVBand="0" w:evenVBand="0" w:oddHBand="0" w:evenHBand="0" w:firstRowFirstColumn="0" w:firstRowLastColumn="0" w:lastRowFirstColumn="0" w:lastRowLastColumn="0"/>
+            <w:tcW w:w="879" w:type="dxa"/>
+          </w:tcPr>
+          <w:p>
+            <w:pPr>
+              <w:spacing w:after="160"/>
+              <w:jc w:val="left"/>
+              <w:rPr>
+                <w:rFonts w:ascii="LM Mono 10" w:hAnsi="LM Mono 10"/>
+                <w:sz w:val="20"/>
+                <w:szCs w:val="20"/>
+              </w:rPr>
+            </w:pPr>
+            <w:r>
+              <w:rPr>
+                <w:rFonts w:ascii="LM Mono 10" w:hAnsi="LM Mono 10"/>
+                <w:sz w:val="20"/>
+                <w:szCs w:val="20"/>
+              </w:rPr>
+              <w:t>SOM1</w:t>
+            </w:r>
+          </w:p>
+        </w:tc>
+        <w:tc>
+          <w:tcPr>
+            <w:tcW w:w="1277" w:type="dxa"/>
+          </w:tcPr>
+          <w:p>
+            <w:pPr>
+              <w:spacing w:after="160"/>
+              <w:jc w:val="left"/>
+              <w:cnfStyle w:val="000000100000" w:firstRow="0" w:lastRow="0" w:firstColumn="0" w:lastColumn="0" w:oddVBand="0" w:evenVBand="0" w:oddHBand="1" w:evenHBand="0" w:firstRowFirstColumn="0" w:firstRowLastColumn="0" w:lastRowFirstColumn="0" w:lastRowLastColumn="0"/>
+              <w:rPr>
+                <w:rFonts w:ascii="LM Mono 10" w:hAnsi="LM Mono 10"/>
+                <w:sz w:val="20"/>
+                <w:szCs w:val="20"/>
+              </w:rPr>
+            </w:pPr>
+            <w:r>
+              <w:rPr>
+                <w:rFonts w:ascii="LM Mono 10" w:hAnsi="LM Mono 10"/>
+                <w:sz w:val="20"/>
+                <w:szCs w:val="20"/>
+              </w:rPr>
+              <w:t>Personne</w:t>
+            </w:r>
+          </w:p>
+        </w:tc>
+        <w:tc>
+          <w:tcPr>
+            <w:tcW w:w="538" w:type="dxa"/>
+          </w:tcPr>
+          <w:p>
+            <w:pPr>
+              <w:spacing w:after="160"/>
+              <w:jc w:val="center"/>
+              <w:cnfStyle w:val="000000100000" w:firstRow="0" w:lastRow="0" w:firstColumn="0" w:lastColumn="0" w:oddVBand="0" w:evenVBand="0" w:oddHBand="1" w:evenHBand="0" w:firstRowFirstColumn="0" w:firstRowLastColumn="0" w:lastRowFirstColumn="0" w:lastRowLastColumn="0"/>
+              <w:rPr>
+                <w:rFonts w:ascii="LM Mono 10" w:hAnsi="LM Mono 10"/>
+                <w:sz w:val="20"/>
+                <w:szCs w:val="20"/>
+              </w:rPr>
+            </w:pPr>
+            <w:r>
+              <w:rPr>
+                <w:rFonts w:ascii="LM Mono 10" w:hAnsi="LM Mono 10"/>
+                <w:sz w:val="20"/>
+                <w:szCs w:val="20"/>
+              </w:rPr>
+              <w:t>L</w:t>
+            </w:r>
+          </w:p>
+        </w:tc>
+        <w:tc>
+          <w:tcPr>
+            <w:tcW w:w="6376" w:type="dxa"/>
+          </w:tcPr>
+          <w:p>
+            <w:pPr>
+              <w:spacing w:after="160"/>
+              <w:jc w:val="left"/>
+              <w:cnfStyle w:val="000000100000" w:firstRow="0" w:lastRow="0" w:firstColumn="0" w:lastColumn="0" w:oddVBand="0" w:evenVBand="0" w:oddHBand="1" w:evenHBand="0" w:firstRowFirstColumn="0" w:firstRowLastColumn="0" w:lastRowFirstColumn="0" w:lastRowLastColumn="0"/>
+              <w:rPr>
+                <w:rFonts w:ascii="LM Mono 10" w:hAnsi="LM Mono 10"/>
+                <w:sz w:val="20"/>
+                <w:szCs w:val="20"/>
+              </w:rPr>
+            </w:pPr>
+            <w:proofErr w:type="spellStart"/>
+            <w:proofErr w:type="gramStart"/>
+            <w:r>
+              <w:rPr>
+                <w:rFonts w:ascii="LM Mono 10" w:hAnsi="LM Mono 10"/>
+                <w:sz w:val="20"/>
+                <w:szCs w:val="20"/>
+              </w:rPr>
+              <w:t>recherchePersonnesParIdClient</w:t>
+            </w:r>
+            <w:proofErr w:type="spellEnd"/>
+            <w:proofErr w:type="gramEnd"/>
+            <w:r>
+              <w:rPr>
+                <w:rFonts w:ascii="LM Mono 10" w:hAnsi="LM Mono 10"/>
+                <w:sz w:val="20"/>
+                <w:szCs w:val="20"/>
+              </w:rPr>
+              <w:t>(</w:t>
+            </w:r>
+            <w:proofErr w:type="spellStart"/>
+            <w:r>
+              <w:rPr>
+                <w:rFonts w:ascii="LM Mono 10" w:hAnsi="LM Mono 10"/>
+                <w:sz w:val="20"/>
+                <w:szCs w:val="20"/>
+              </w:rPr>
+              <w:t>idClient</w:t>
+            </w:r>
+            <w:proofErr w:type="spellEnd"/>
+            <w:r>
+              <w:rPr>
+                <w:rFonts w:ascii="LM Mono 10" w:hAnsi="LM Mono 10"/>
+                <w:sz w:val="20"/>
+                <w:szCs w:val="20"/>
+              </w:rPr>
+              <w:t>) : List&lt;Personne&gt;</w:t>
+            </w:r>
+          </w:p>
+        </w:tc>
+      </w:tr>
+      <w:tr>
+        <w:tc>
+          <w:tcPr>
+            <w:cnfStyle w:val="001000000000" w:firstRow="0" w:lastRow="0" w:firstColumn="1" w:lastColumn="0" w:oddVBand="0" w:evenVBand="0" w:oddHBand="0" w:evenHBand="0" w:firstRowFirstColumn="0" w:firstRowLastColumn="0" w:lastRowFirstColumn="0" w:lastRowLastColumn="0"/>
+            <w:tcW w:w="879" w:type="dxa"/>
+          </w:tcPr>
+          <w:p>
+            <w:pPr>
+              <w:spacing w:after="160"/>
+              <w:jc w:val="left"/>
+              <w:rPr>
+                <w:rFonts w:ascii="LM Mono 10" w:hAnsi="LM Mono 10"/>
+                <w:sz w:val="20"/>
+                <w:szCs w:val="20"/>
+              </w:rPr>
+            </w:pPr>
+            <w:r>
+              <w:rPr>
+                <w:rFonts w:ascii="LM Mono 10" w:hAnsi="LM Mono 10"/>
+                <w:sz w:val="20"/>
+                <w:szCs w:val="20"/>
+              </w:rPr>
+              <w:t>SOM2</w:t>
+            </w:r>
+          </w:p>
+        </w:tc>
+        <w:tc>
+          <w:tcPr>
+            <w:tcW w:w="1277" w:type="dxa"/>
+          </w:tcPr>
+          <w:p>
+            <w:pPr>
+              <w:spacing w:after="160"/>
+              <w:jc w:val="left"/>
+              <w:cnfStyle w:val="000000000000" w:firstRow="0" w:lastRow="0" w:firstColumn="0" w:lastColumn="0" w:oddVBand="0" w:evenVBand="0" w:oddHBand="0" w:evenHBand="0" w:firstRowFirstColumn="0" w:firstRowLastColumn="0" w:lastRowFirstColumn="0" w:lastRowLastColumn="0"/>
+              <w:rPr>
+                <w:rFonts w:ascii="LM Mono 10" w:hAnsi="LM Mono 10"/>
+                <w:sz w:val="20"/>
+                <w:szCs w:val="20"/>
+              </w:rPr>
+            </w:pPr>
+            <w:r>
+              <w:rPr>
+                <w:rFonts w:ascii="LM Mono 10" w:hAnsi="LM Mono 10"/>
+                <w:sz w:val="20"/>
+                <w:szCs w:val="20"/>
+              </w:rPr>
+              <w:t>Personne</w:t>
+            </w:r>
+          </w:p>
+        </w:tc>
+        <w:tc>
+          <w:tcPr>
+            <w:tcW w:w="538" w:type="dxa"/>
+          </w:tcPr>
+          <w:p>
+            <w:pPr>
+              <w:spacing w:after="160"/>
+              <w:jc w:val="center"/>
+              <w:cnfStyle w:val="000000000000" w:firstRow="0" w:lastRow="0" w:firstColumn="0" w:lastColumn="0" w:oddVBand="0" w:evenVBand="0" w:oddHBand="0" w:evenHBand="0" w:firstRowFirstColumn="0" w:firstRowLastColumn="0" w:lastRowFirstColumn="0" w:lastRowLastColumn="0"/>
+              <w:rPr>
+                <w:rFonts w:ascii="LM Mono 10" w:hAnsi="LM Mono 10"/>
+                <w:sz w:val="20"/>
+                <w:szCs w:val="20"/>
+              </w:rPr>
+            </w:pPr>
+            <w:r>
+              <w:rPr>
+                <w:rFonts w:ascii="LM Mono 10" w:hAnsi="LM Mono 10"/>
+                <w:sz w:val="20"/>
+                <w:szCs w:val="20"/>
+              </w:rPr>
+              <w:t>L</w:t>
+            </w:r>
+          </w:p>
+        </w:tc>
+        <w:tc>
+          <w:tcPr>
+            <w:tcW w:w="6376" w:type="dxa"/>
+          </w:tcPr>
+          <w:p>
+            <w:pPr>
+              <w:spacing w:after="160"/>
+              <w:jc w:val="left"/>
+              <w:cnfStyle w:val="000000000000" w:firstRow="0" w:lastRow="0" w:firstColumn="0" w:lastColumn="0" w:oddVBand="0" w:evenVBand="0" w:oddHBand="0" w:evenHBand="0" w:firstRowFirstColumn="0" w:firstRowLastColumn="0" w:lastRowFirstColumn="0" w:lastRowLastColumn="0"/>
+              <w:rPr>
+                <w:rFonts w:ascii="LM Mono 10" w:hAnsi="LM Mono 10"/>
+                <w:sz w:val="20"/>
+                <w:szCs w:val="20"/>
+              </w:rPr>
+            </w:pPr>
+            <w:proofErr w:type="spellStart"/>
+            <w:proofErr w:type="gramStart"/>
+            <w:r>
+              <w:rPr>
+                <w:rFonts w:ascii="LM Mono 10" w:hAnsi="LM Mono 10"/>
+                <w:sz w:val="20"/>
+                <w:szCs w:val="20"/>
+              </w:rPr>
+              <w:t>recherchePersonneParId</w:t>
+            </w:r>
+            <w:proofErr w:type="spellEnd"/>
+            <w:proofErr w:type="gramEnd"/>
+            <w:r>
+              <w:rPr>
+                <w:rFonts w:ascii="LM Mono 10" w:hAnsi="LM Mono 10"/>
+                <w:sz w:val="20"/>
+                <w:szCs w:val="20"/>
+              </w:rPr>
+              <w:t>(</w:t>
+            </w:r>
+            <w:proofErr w:type="spellStart"/>
+            <w:r>
+              <w:rPr>
+                <w:rFonts w:ascii="LM Mono 10" w:hAnsi="LM Mono 10"/>
+                <w:sz w:val="20"/>
+                <w:szCs w:val="20"/>
+              </w:rPr>
+              <w:t>idPersonne</w:t>
+            </w:r>
+            <w:proofErr w:type="spellEnd"/>
+            <w:r>
+              <w:rPr>
+                <w:rFonts w:ascii="LM Mono 10" w:hAnsi="LM Mono 10"/>
+                <w:sz w:val="20"/>
+                <w:szCs w:val="20"/>
+              </w:rPr>
+              <w:t>) : Personne</w:t>
+            </w:r>
+          </w:p>
+        </w:tc>
+      </w:tr>
+      <w:tr>
+        <w:trPr>
+          <w:cnfStyle w:val="000000100000" w:firstRow="0" w:lastRow="0" w:firstColumn="0" w:lastColumn="0" w:oddVBand="0" w:evenVBand="0" w:oddHBand="1" w:evenHBand="0" w:firstRowFirstColumn="0" w:firstRowLastColumn="0" w:lastRowFirstColumn="0" w:lastRowLastColumn="0"/>
+        </w:trPr>
+        <w:tc>
+          <w:tcPr>
+            <w:cnfStyle w:val="001000000000" w:firstRow="0" w:lastRow="0" w:firstColumn="1" w:lastColumn="0" w:oddVBand="0" w:evenVBand="0" w:oddHBand="0" w:evenHBand="0" w:firstRowFirstColumn="0" w:firstRowLastColumn="0" w:lastRowFirstColumn="0" w:lastRowLastColumn="0"/>
+            <w:tcW w:w="879" w:type="dxa"/>
+          </w:tcPr>
+          <w:p>
+            <w:pPr>
+              <w:spacing w:after="160"/>
+              <w:jc w:val="left"/>
+              <w:rPr>
+                <w:rFonts w:ascii="LM Mono 10" w:hAnsi="LM Mono 10"/>
+                <w:sz w:val="20"/>
+                <w:szCs w:val="20"/>
+              </w:rPr>
+            </w:pPr>
+            <w:r>
+              <w:rPr>
+                <w:rFonts w:ascii="LM Mono 10" w:hAnsi="LM Mono 10"/>
+                <w:sz w:val="20"/>
+                <w:szCs w:val="20"/>
+              </w:rPr>
+              <w:t>SOM3</w:t>
+            </w:r>
+          </w:p>
+        </w:tc>
+        <w:tc>
+          <w:tcPr>
+            <w:tcW w:w="1277" w:type="dxa"/>
+          </w:tcPr>
+          <w:p>
+            <w:pPr>
+              <w:spacing w:after="160"/>
+              <w:jc w:val="left"/>
+              <w:cnfStyle w:val="000000100000" w:firstRow="0" w:lastRow="0" w:firstColumn="0" w:lastColumn="0" w:oddVBand="0" w:evenVBand="0" w:oddHBand="1" w:evenHBand="0" w:firstRowFirstColumn="0" w:firstRowLastColumn="0" w:lastRowFirstColumn="0" w:lastRowLastColumn="0"/>
+              <w:rPr>
+                <w:rFonts w:ascii="LM Mono 10" w:hAnsi="LM Mono 10"/>
+                <w:sz w:val="20"/>
+                <w:szCs w:val="20"/>
+              </w:rPr>
+            </w:pPr>
+            <w:r>
+              <w:rPr>
+                <w:rFonts w:ascii="LM Mono 10" w:hAnsi="LM Mono 10"/>
+                <w:sz w:val="20"/>
+                <w:szCs w:val="20"/>
+              </w:rPr>
+              <w:t>Personne</w:t>
+            </w:r>
+          </w:p>
+        </w:tc>
+        <w:tc>
+          <w:tcPr>
+            <w:tcW w:w="538" w:type="dxa"/>
+          </w:tcPr>
+          <w:p>
+            <w:pPr>
+              <w:spacing w:after="160"/>
+              <w:jc w:val="center"/>
+              <w:cnfStyle w:val="000000100000" w:firstRow="0" w:lastRow="0" w:firstColumn="0" w:lastColumn="0" w:oddVBand="0" w:evenVBand="0" w:oddHBand="1" w:evenHBand="0" w:firstRowFirstColumn="0" w:firstRowLastColumn="0" w:lastRowFirstColumn="0" w:lastRowLastColumn="0"/>
+              <w:rPr>
+                <w:rFonts w:ascii="LM Mono 10" w:hAnsi="LM Mono 10"/>
+                <w:sz w:val="20"/>
+                <w:szCs w:val="20"/>
+              </w:rPr>
+            </w:pPr>
+            <w:r>
+              <w:rPr>
+                <w:rFonts w:ascii="LM Mono 10" w:hAnsi="LM Mono 10"/>
+                <w:sz w:val="20"/>
+                <w:szCs w:val="20"/>
+              </w:rPr>
+              <w:t>M</w:t>
+            </w:r>
+          </w:p>
+        </w:tc>
+        <w:tc>
+          <w:tcPr>
+            <w:tcW w:w="6376" w:type="dxa"/>
+          </w:tcPr>
+          <w:p>
+            <w:pPr>
+              <w:spacing w:after="160"/>
+              <w:jc w:val="left"/>
+              <w:cnfStyle w:val="000000100000" w:firstRow="0" w:lastRow="0" w:firstColumn="0" w:lastColumn="0" w:oddVBand="0" w:evenVBand="0" w:oddHBand="1" w:evenHBand="0" w:firstRowFirstColumn="0" w:firstRowLastColumn="0" w:lastRowFirstColumn="0" w:lastRowLastColumn="0"/>
+              <w:rPr>
+                <w:rFonts w:ascii="LM Mono 10" w:hAnsi="LM Mono 10"/>
+                <w:sz w:val="20"/>
+                <w:szCs w:val="20"/>
+              </w:rPr>
+            </w:pPr>
+            <w:proofErr w:type="spellStart"/>
+            <w:proofErr w:type="gramStart"/>
+            <w:r>
+              <w:rPr>
+                <w:rFonts w:ascii="LM Mono 10" w:hAnsi="LM Mono 10"/>
+                <w:sz w:val="20"/>
+                <w:szCs w:val="20"/>
+              </w:rPr>
+              <w:t>actualiserPersonne</w:t>
+            </w:r>
+            <w:proofErr w:type="spellEnd"/>
+            <w:r>
+              <w:rPr>
+                <w:rFonts w:ascii="LM Mono 10" w:hAnsi="LM Mono 10"/>
+                <w:sz w:val="20"/>
+                <w:szCs w:val="20"/>
+              </w:rPr>
+              <w:t>(</w:t>
+            </w:r>
+            <w:proofErr w:type="spellStart"/>
+            <w:proofErr w:type="gramEnd"/>
+            <w:r>
+              <w:rPr>
+                <w:rFonts w:ascii="LM Mono 10" w:hAnsi="LM Mono 10"/>
+                <w:sz w:val="20"/>
+                <w:szCs w:val="20"/>
+              </w:rPr>
+              <w:t>idPersonne</w:t>
+            </w:r>
+            <w:proofErr w:type="spellEnd"/>
+            <w:r>
+              <w:rPr>
+                <w:rFonts w:ascii="LM Mono 10" w:hAnsi="LM Mono 10"/>
+                <w:sz w:val="20"/>
+                <w:szCs w:val="20"/>
+              </w:rPr>
+              <w:t xml:space="preserve">, Personne) : </w:t>
+            </w:r>
+            <w:r>
+              <w:rPr>
+                <w:rFonts w:ascii="LM Mono 10" w:hAnsi="LM Mono 10"/>
+                <w:sz w:val="20"/>
+                <w:szCs w:val="20"/>
+              </w:rPr>
+              <w:t>CRE</w:t>
+            </w:r>
+            <w:r>
+              <w:rPr>
+                <w:rStyle w:val="Appelnotedebasdep"/>
+                <w:rFonts w:ascii="LM Mono 10" w:hAnsi="LM Mono 10"/>
+                <w:sz w:val="20"/>
+                <w:szCs w:val="20"/>
+              </w:rPr>
+              <w:footnoteReference w:id="1"/>
+            </w:r>
+          </w:p>
+        </w:tc>
+      </w:tr>
+      <w:tr>
+        <w:tc>
+          <w:tcPr>
+            <w:cnfStyle w:val="001000000000" w:firstRow="0" w:lastRow="0" w:firstColumn="1" w:lastColumn="0" w:oddVBand="0" w:evenVBand="0" w:oddHBand="0" w:evenHBand="0" w:firstRowFirstColumn="0" w:firstRowLastColumn="0" w:lastRowFirstColumn="0" w:lastRowLastColumn="0"/>
+            <w:tcW w:w="879" w:type="dxa"/>
+          </w:tcPr>
+          <w:p>
+            <w:pPr>
+              <w:spacing w:after="160"/>
+              <w:jc w:val="left"/>
+              <w:rPr>
+                <w:rFonts w:ascii="LM Mono 10" w:hAnsi="LM Mono 10"/>
+                <w:sz w:val="20"/>
+                <w:szCs w:val="20"/>
+              </w:rPr>
+            </w:pPr>
+            <w:r>
+              <w:rPr>
+                <w:rFonts w:ascii="LM Mono 10" w:hAnsi="LM Mono 10"/>
+                <w:sz w:val="20"/>
+                <w:szCs w:val="20"/>
+              </w:rPr>
+              <w:t>SOM4</w:t>
+            </w:r>
+          </w:p>
+        </w:tc>
+        <w:tc>
+          <w:tcPr>
+            <w:tcW w:w="1277" w:type="dxa"/>
+          </w:tcPr>
+          <w:p>
+            <w:pPr>
+              <w:spacing w:after="160"/>
+              <w:jc w:val="left"/>
+              <w:cnfStyle w:val="000000000000" w:firstRow="0" w:lastRow="0" w:firstColumn="0" w:lastColumn="0" w:oddVBand="0" w:evenVBand="0" w:oddHBand="0" w:evenHBand="0" w:firstRowFirstColumn="0" w:firstRowLastColumn="0" w:lastRowFirstColumn="0" w:lastRowLastColumn="0"/>
+              <w:rPr>
+                <w:rFonts w:ascii="LM Mono 10" w:hAnsi="LM Mono 10"/>
+                <w:sz w:val="20"/>
+                <w:szCs w:val="20"/>
+              </w:rPr>
+            </w:pPr>
+            <w:r>
+              <w:rPr>
+                <w:rFonts w:ascii="LM Mono 10" w:hAnsi="LM Mono 10"/>
+                <w:sz w:val="20"/>
+                <w:szCs w:val="20"/>
+              </w:rPr>
+              <w:t>Personne</w:t>
+            </w:r>
+          </w:p>
+        </w:tc>
+        <w:tc>
+          <w:tcPr>
+            <w:tcW w:w="538" w:type="dxa"/>
+          </w:tcPr>
+          <w:p>
+            <w:pPr>
+              <w:spacing w:after="160"/>
+              <w:jc w:val="center"/>
+              <w:cnfStyle w:val="000000000000" w:firstRow="0" w:lastRow="0" w:firstColumn="0" w:lastColumn="0" w:oddVBand="0" w:evenVBand="0" w:oddHBand="0" w:evenHBand="0" w:firstRowFirstColumn="0" w:firstRowLastColumn="0" w:lastRowFirstColumn="0" w:lastRowLastColumn="0"/>
+              <w:rPr>
+                <w:rFonts w:ascii="LM Mono 10" w:hAnsi="LM Mono 10"/>
+                <w:sz w:val="20"/>
+                <w:szCs w:val="20"/>
+              </w:rPr>
+            </w:pPr>
+            <w:r>
+              <w:rPr>
+                <w:rFonts w:ascii="LM Mono 10" w:hAnsi="LM Mono 10"/>
+                <w:sz w:val="20"/>
+                <w:szCs w:val="20"/>
+              </w:rPr>
+              <w:t>L</w:t>
+            </w:r>
+          </w:p>
+        </w:tc>
+        <w:tc>
+          <w:tcPr>
+            <w:tcW w:w="6376" w:type="dxa"/>
+          </w:tcPr>
+          <w:p>
+            <w:pPr>
+              <w:spacing w:after="160"/>
+              <w:jc w:val="left"/>
+              <w:cnfStyle w:val="000000000000" w:firstRow="0" w:lastRow="0" w:firstColumn="0" w:lastColumn="0" w:oddVBand="0" w:evenVBand="0" w:oddHBand="0" w:evenHBand="0" w:firstRowFirstColumn="0" w:firstRowLastColumn="0" w:lastRowFirstColumn="0" w:lastRowLastColumn="0"/>
+              <w:rPr>
+                <w:rFonts w:ascii="LM Mono 10" w:hAnsi="LM Mono 10"/>
+                <w:sz w:val="20"/>
+                <w:szCs w:val="20"/>
+              </w:rPr>
+            </w:pPr>
+            <w:proofErr w:type="spellStart"/>
+            <w:proofErr w:type="gramStart"/>
+            <w:r>
+              <w:rPr>
+                <w:rFonts w:ascii="LM Mono 10" w:hAnsi="LM Mono 10"/>
+                <w:sz w:val="20"/>
+                <w:szCs w:val="20"/>
+              </w:rPr>
+              <w:t>rechercherPersonneParDénomination</w:t>
+            </w:r>
+            <w:proofErr w:type="spellEnd"/>
+            <w:r>
+              <w:rPr>
+                <w:rFonts w:ascii="LM Mono 10" w:hAnsi="LM Mono 10"/>
+                <w:sz w:val="20"/>
+                <w:szCs w:val="20"/>
+              </w:rPr>
+              <w:t>(</w:t>
+            </w:r>
+            <w:proofErr w:type="gramEnd"/>
+            <w:r>
+              <w:rPr>
+                <w:rFonts w:ascii="LM Mono 10" w:hAnsi="LM Mono 10"/>
+                <w:sz w:val="20"/>
+                <w:szCs w:val="20"/>
+              </w:rPr>
+              <w:t>nom, prénom, adresse) : Personne</w:t>
+            </w:r>
+          </w:p>
+        </w:tc>
+      </w:tr>
+      <w:tr>
+        <w:trPr>
+          <w:cnfStyle w:val="000000100000" w:firstRow="0" w:lastRow="0" w:firstColumn="0" w:lastColumn="0" w:oddVBand="0" w:evenVBand="0" w:oddHBand="1" w:evenHBand="0" w:firstRowFirstColumn="0" w:firstRowLastColumn="0" w:lastRowFirstColumn="0" w:lastRowLastColumn="0"/>
+        </w:trPr>
+        <w:tc>
+          <w:tcPr>
+            <w:cnfStyle w:val="001000000000" w:firstRow="0" w:lastRow="0" w:firstColumn="1" w:lastColumn="0" w:oddVBand="0" w:evenVBand="0" w:oddHBand="0" w:evenHBand="0" w:firstRowFirstColumn="0" w:firstRowLastColumn="0" w:lastRowFirstColumn="0" w:lastRowLastColumn="0"/>
+            <w:tcW w:w="879" w:type="dxa"/>
+          </w:tcPr>
+          <w:p>
+            <w:pPr>
+              <w:spacing w:after="160"/>
+              <w:jc w:val="left"/>
+              <w:rPr>
+                <w:rFonts w:ascii="LM Mono 10" w:hAnsi="LM Mono 10"/>
+                <w:sz w:val="20"/>
+                <w:szCs w:val="20"/>
+              </w:rPr>
+            </w:pPr>
+            <w:r>
+              <w:rPr>
+                <w:rFonts w:ascii="LM Mono 10" w:hAnsi="LM Mono 10"/>
+                <w:sz w:val="20"/>
+                <w:szCs w:val="20"/>
+              </w:rPr>
+              <w:t>SOM5</w:t>
+            </w:r>
+          </w:p>
+        </w:tc>
+        <w:tc>
+          <w:tcPr>
+            <w:tcW w:w="1277" w:type="dxa"/>
+          </w:tcPr>
+          <w:p>
+            <w:pPr>
+              <w:spacing w:after="160"/>
+              <w:jc w:val="left"/>
+              <w:cnfStyle w:val="000000100000" w:firstRow="0" w:lastRow="0" w:firstColumn="0" w:lastColumn="0" w:oddVBand="0" w:evenVBand="0" w:oddHBand="1" w:evenHBand="0" w:firstRowFirstColumn="0" w:firstRowLastColumn="0" w:lastRowFirstColumn="0" w:lastRowLastColumn="0"/>
+              <w:rPr>
+                <w:rFonts w:ascii="LM Mono 10" w:hAnsi="LM Mono 10"/>
+                <w:sz w:val="20"/>
+                <w:szCs w:val="20"/>
+              </w:rPr>
+            </w:pPr>
+            <w:r>
+              <w:rPr>
+                <w:rFonts w:ascii="LM Mono 10" w:hAnsi="LM Mono 10"/>
+                <w:sz w:val="20"/>
+                <w:szCs w:val="20"/>
+              </w:rPr>
+              <w:t>Personne</w:t>
+            </w:r>
+          </w:p>
+        </w:tc>
+        <w:tc>
+          <w:tcPr>
+            <w:tcW w:w="538" w:type="dxa"/>
+          </w:tcPr>
+          <w:p>
+            <w:pPr>
+              <w:spacing w:after="160"/>
+              <w:jc w:val="center"/>
+              <w:cnfStyle w:val="000000100000" w:firstRow="0" w:lastRow="0" w:firstColumn="0" w:lastColumn="0" w:oddVBand="0" w:evenVBand="0" w:oddHBand="1" w:evenHBand="0" w:firstRowFirstColumn="0" w:firstRowLastColumn="0" w:lastRowFirstColumn="0" w:lastRowLastColumn="0"/>
+              <w:rPr>
+                <w:rFonts w:ascii="LM Mono 10" w:hAnsi="LM Mono 10"/>
+                <w:sz w:val="20"/>
+                <w:szCs w:val="20"/>
+              </w:rPr>
+            </w:pPr>
+            <w:r>
+              <w:rPr>
+                <w:rFonts w:ascii="LM Mono 10" w:hAnsi="LM Mono 10"/>
+                <w:sz w:val="20"/>
+                <w:szCs w:val="20"/>
+              </w:rPr>
+              <w:t>M</w:t>
+            </w:r>
+          </w:p>
+        </w:tc>
+        <w:tc>
+          <w:tcPr>
+            <w:tcW w:w="6376" w:type="dxa"/>
+          </w:tcPr>
+          <w:p>
+            <w:pPr>
+              <w:spacing w:after="160"/>
+              <w:jc w:val="left"/>
+              <w:cnfStyle w:val="000000100000" w:firstRow="0" w:lastRow="0" w:firstColumn="0" w:lastColumn="0" w:oddVBand="0" w:evenVBand="0" w:oddHBand="1" w:evenHBand="0" w:firstRowFirstColumn="0" w:firstRowLastColumn="0" w:lastRowFirstColumn="0" w:lastRowLastColumn="0"/>
+              <w:rPr>
+                <w:rFonts w:ascii="LM Mono 10" w:hAnsi="LM Mono 10"/>
+                <w:sz w:val="20"/>
+                <w:szCs w:val="20"/>
+              </w:rPr>
+            </w:pPr>
+            <w:proofErr w:type="spellStart"/>
+            <w:proofErr w:type="gramStart"/>
+            <w:r>
+              <w:rPr>
+                <w:rFonts w:ascii="LM Mono 10" w:hAnsi="LM Mono 10"/>
+                <w:sz w:val="20"/>
+                <w:szCs w:val="20"/>
+              </w:rPr>
+              <w:t>ajouterPersonneAuClient</w:t>
+            </w:r>
+            <w:proofErr w:type="spellEnd"/>
+            <w:r>
+              <w:rPr>
+                <w:rFonts w:ascii="LM Mono 10" w:hAnsi="LM Mono 10"/>
+                <w:sz w:val="20"/>
+                <w:szCs w:val="20"/>
+              </w:rPr>
+              <w:t>(</w:t>
+            </w:r>
+            <w:proofErr w:type="spellStart"/>
+            <w:proofErr w:type="gramEnd"/>
+            <w:r>
+              <w:rPr>
+                <w:rFonts w:ascii="LM Mono 10" w:hAnsi="LM Mono 10"/>
+                <w:sz w:val="20"/>
+                <w:szCs w:val="20"/>
+              </w:rPr>
+              <w:t>idClient</w:t>
+            </w:r>
+            <w:proofErr w:type="spellEnd"/>
+            <w:r>
+              <w:rPr>
+                <w:rFonts w:ascii="LM Mono 10" w:hAnsi="LM Mono 10"/>
+                <w:sz w:val="20"/>
+                <w:szCs w:val="20"/>
+              </w:rPr>
+              <w:t xml:space="preserve">, </w:t>
+            </w:r>
+            <w:proofErr w:type="spellStart"/>
+            <w:r>
+              <w:rPr>
+                <w:rFonts w:ascii="LM Mono 10" w:hAnsi="LM Mono 10"/>
+                <w:sz w:val="20"/>
+                <w:szCs w:val="20"/>
+              </w:rPr>
+              <w:t>idPersonne</w:t>
+            </w:r>
+            <w:proofErr w:type="spellEnd"/>
+            <w:r>
+              <w:rPr>
+                <w:rFonts w:ascii="LM Mono 10" w:hAnsi="LM Mono 10"/>
+                <w:sz w:val="20"/>
+                <w:szCs w:val="20"/>
+              </w:rPr>
+              <w:t>) : CRE</w:t>
+            </w:r>
+          </w:p>
+        </w:tc>
+      </w:tr>
+      <w:tr>
+        <w:tc>
+          <w:tcPr>
+            <w:cnfStyle w:val="001000000000" w:firstRow="0" w:lastRow="0" w:firstColumn="1" w:lastColumn="0" w:oddVBand="0" w:evenVBand="0" w:oddHBand="0" w:evenHBand="0" w:firstRowFirstColumn="0" w:firstRowLastColumn="0" w:lastRowFirstColumn="0" w:lastRowLastColumn="0"/>
+            <w:tcW w:w="879" w:type="dxa"/>
+          </w:tcPr>
+          <w:p>
+            <w:pPr>
+              <w:spacing w:after="160"/>
+              <w:jc w:val="left"/>
+              <w:rPr>
+                <w:rFonts w:ascii="LM Mono 10" w:hAnsi="LM Mono 10"/>
+                <w:sz w:val="20"/>
+                <w:szCs w:val="20"/>
+              </w:rPr>
+            </w:pPr>
+            <w:r>
+              <w:rPr>
+                <w:rFonts w:ascii="LM Mono 10" w:hAnsi="LM Mono 10"/>
+                <w:sz w:val="20"/>
+                <w:szCs w:val="20"/>
+              </w:rPr>
+              <w:t>SOM6</w:t>
+            </w:r>
+          </w:p>
+        </w:tc>
+        <w:tc>
+          <w:tcPr>
+            <w:tcW w:w="1277" w:type="dxa"/>
+          </w:tcPr>
+          <w:p>
+            <w:pPr>
+              <w:spacing w:after="160"/>
+              <w:jc w:val="left"/>
+              <w:cnfStyle w:val="000000000000" w:firstRow="0" w:lastRow="0" w:firstColumn="0" w:lastColumn="0" w:oddVBand="0" w:evenVBand="0" w:oddHBand="0" w:evenHBand="0" w:firstRowFirstColumn="0" w:firstRowLastColumn="0" w:lastRowFirstColumn="0" w:lastRowLastColumn="0"/>
+              <w:rPr>
+                <w:rFonts w:ascii="LM Mono 10" w:hAnsi="LM Mono 10"/>
+                <w:sz w:val="20"/>
+                <w:szCs w:val="20"/>
+              </w:rPr>
+            </w:pPr>
+            <w:r>
+              <w:rPr>
+                <w:rFonts w:ascii="LM Mono 10" w:hAnsi="LM Mono 10"/>
+                <w:sz w:val="20"/>
+                <w:szCs w:val="20"/>
+              </w:rPr>
+              <w:t>Personne</w:t>
+            </w:r>
+          </w:p>
+        </w:tc>
+        <w:tc>
+          <w:tcPr>
+            <w:tcW w:w="538" w:type="dxa"/>
+          </w:tcPr>
+          <w:p>
+            <w:pPr>
+              <w:spacing w:after="160"/>
+              <w:jc w:val="center"/>
+              <w:cnfStyle w:val="000000000000" w:firstRow="0" w:lastRow="0" w:firstColumn="0" w:lastColumn="0" w:oddVBand="0" w:evenVBand="0" w:oddHBand="0" w:evenHBand="0" w:firstRowFirstColumn="0" w:firstRowLastColumn="0" w:lastRowFirstColumn="0" w:lastRowLastColumn="0"/>
+              <w:rPr>
+                <w:rFonts w:ascii="LM Mono 10" w:hAnsi="LM Mono 10"/>
+                <w:sz w:val="20"/>
+                <w:szCs w:val="20"/>
+              </w:rPr>
+            </w:pPr>
+            <w:r>
+              <w:rPr>
+                <w:rFonts w:ascii="LM Mono 10" w:hAnsi="LM Mono 10"/>
+                <w:sz w:val="20"/>
+                <w:szCs w:val="20"/>
+              </w:rPr>
+              <w:t>C</w:t>
+            </w:r>
+          </w:p>
+        </w:tc>
+        <w:tc>
+          <w:tcPr>
+            <w:tcW w:w="6376" w:type="dxa"/>
+          </w:tcPr>
+          <w:p>
+            <w:pPr>
+              <w:spacing w:after="160"/>
+              <w:jc w:val="left"/>
+              <w:cnfStyle w:val="000000000000" w:firstRow="0" w:lastRow="0" w:firstColumn="0" w:lastColumn="0" w:oddVBand="0" w:evenVBand="0" w:oddHBand="0" w:evenHBand="0" w:firstRowFirstColumn="0" w:firstRowLastColumn="0" w:lastRowFirstColumn="0" w:lastRowLastColumn="0"/>
+              <w:rPr>
+                <w:rFonts w:ascii="LM Mono 10" w:hAnsi="LM Mono 10"/>
+                <w:sz w:val="20"/>
+                <w:szCs w:val="20"/>
+              </w:rPr>
+            </w:pPr>
+            <w:proofErr w:type="spellStart"/>
+            <w:proofErr w:type="gramStart"/>
+            <w:r>
+              <w:rPr>
+                <w:rFonts w:ascii="LM Mono 10" w:hAnsi="LM Mono 10"/>
+                <w:sz w:val="20"/>
+                <w:szCs w:val="20"/>
+              </w:rPr>
+              <w:t>créerPersonne</w:t>
+            </w:r>
+            <w:proofErr w:type="spellEnd"/>
+            <w:proofErr w:type="gramEnd"/>
+            <w:r>
+              <w:rPr>
+                <w:rFonts w:ascii="LM Mono 10" w:hAnsi="LM Mono 10"/>
+                <w:sz w:val="20"/>
+                <w:szCs w:val="20"/>
+              </w:rPr>
+              <w:t>(Personne) : CRE</w:t>
+            </w:r>
+          </w:p>
+        </w:tc>
+      </w:tr>
+      <w:tr>
+        <w:trPr>
+          <w:cnfStyle w:val="000000100000" w:firstRow="0" w:lastRow="0" w:firstColumn="0" w:lastColumn="0" w:oddVBand="0" w:evenVBand="0" w:oddHBand="1" w:evenHBand="0" w:firstRowFirstColumn="0" w:firstRowLastColumn="0" w:lastRowFirstColumn="0" w:lastRowLastColumn="0"/>
+        </w:trPr>
+        <w:tc>
+          <w:tcPr>
+            <w:cnfStyle w:val="001000000000" w:firstRow="0" w:lastRow="0" w:firstColumn="1" w:lastColumn="0" w:oddVBand="0" w:evenVBand="0" w:oddHBand="0" w:evenHBand="0" w:firstRowFirstColumn="0" w:firstRowLastColumn="0" w:lastRowFirstColumn="0" w:lastRowLastColumn="0"/>
+            <w:tcW w:w="879" w:type="dxa"/>
+          </w:tcPr>
+          <w:p>
+            <w:pPr>
+              <w:spacing w:after="160"/>
+              <w:jc w:val="left"/>
+              <w:rPr>
+                <w:rFonts w:ascii="LM Mono 10" w:hAnsi="LM Mono 10"/>
+                <w:sz w:val="20"/>
+                <w:szCs w:val="20"/>
+              </w:rPr>
+            </w:pPr>
+            <w:r>
+              <w:rPr>
+                <w:rFonts w:ascii="LM Mono 10" w:hAnsi="LM Mono 10"/>
+                <w:sz w:val="20"/>
+                <w:szCs w:val="20"/>
+              </w:rPr>
+              <w:t>SOM7</w:t>
+            </w:r>
+          </w:p>
+        </w:tc>
+        <w:tc>
+          <w:tcPr>
+            <w:tcW w:w="1277" w:type="dxa"/>
+          </w:tcPr>
+          <w:p>
+            <w:pPr>
+              <w:spacing w:after="160"/>
+              <w:jc w:val="left"/>
+              <w:cnfStyle w:val="000000100000" w:firstRow="0" w:lastRow="0" w:firstColumn="0" w:lastColumn="0" w:oddVBand="0" w:evenVBand="0" w:oddHBand="1" w:evenHBand="0" w:firstRowFirstColumn="0" w:firstRowLastColumn="0" w:lastRowFirstColumn="0" w:lastRowLastColumn="0"/>
+              <w:rPr>
+                <w:rFonts w:ascii="LM Mono 10" w:hAnsi="LM Mono 10"/>
+                <w:sz w:val="20"/>
+                <w:szCs w:val="20"/>
+              </w:rPr>
+            </w:pPr>
+            <w:r>
+              <w:rPr>
+                <w:rFonts w:ascii="LM Mono 10" w:hAnsi="LM Mono 10"/>
+                <w:sz w:val="20"/>
+                <w:szCs w:val="20"/>
+              </w:rPr>
+              <w:t>Personne</w:t>
+            </w:r>
+          </w:p>
+        </w:tc>
+        <w:tc>
+          <w:tcPr>
+            <w:tcW w:w="538" w:type="dxa"/>
+          </w:tcPr>
+          <w:p>
+            <w:pPr>
+              <w:spacing w:after="160"/>
+              <w:jc w:val="center"/>
+              <w:cnfStyle w:val="000000100000" w:firstRow="0" w:lastRow="0" w:firstColumn="0" w:lastColumn="0" w:oddVBand="0" w:evenVBand="0" w:oddHBand="1" w:evenHBand="0" w:firstRowFirstColumn="0" w:firstRowLastColumn="0" w:lastRowFirstColumn="0" w:lastRowLastColumn="0"/>
+              <w:rPr>
+                <w:rFonts w:ascii="LM Mono 10" w:hAnsi="LM Mono 10"/>
+                <w:sz w:val="20"/>
+                <w:szCs w:val="20"/>
+              </w:rPr>
+            </w:pPr>
+            <w:r>
+              <w:rPr>
+                <w:rFonts w:ascii="LM Mono 10" w:hAnsi="LM Mono 10"/>
+                <w:sz w:val="20"/>
+                <w:szCs w:val="20"/>
+              </w:rPr>
+              <w:t>M</w:t>
+            </w:r>
+          </w:p>
+        </w:tc>
+        <w:tc>
+          <w:tcPr>
+            <w:tcW w:w="6376" w:type="dxa"/>
+          </w:tcPr>
+          <w:p>
+            <w:pPr>
+              <w:spacing w:after="160"/>
+              <w:jc w:val="left"/>
+              <w:cnfStyle w:val="000000100000" w:firstRow="0" w:lastRow="0" w:firstColumn="0" w:lastColumn="0" w:oddVBand="0" w:evenVBand="0" w:oddHBand="1" w:evenHBand="0" w:firstRowFirstColumn="0" w:firstRowLastColumn="0" w:lastRowFirstColumn="0" w:lastRowLastColumn="0"/>
+              <w:rPr>
+                <w:rFonts w:ascii="LM Mono 10" w:hAnsi="LM Mono 10"/>
+                <w:sz w:val="20"/>
+                <w:szCs w:val="20"/>
+              </w:rPr>
+            </w:pPr>
+            <w:proofErr w:type="spellStart"/>
+            <w:proofErr w:type="gramStart"/>
+            <w:r>
+              <w:rPr>
+                <w:rFonts w:ascii="LM Mono 10" w:hAnsi="LM Mono 10"/>
+                <w:sz w:val="20"/>
+                <w:szCs w:val="20"/>
+              </w:rPr>
+              <w:t>enleverPersonneDuClient</w:t>
+            </w:r>
+            <w:proofErr w:type="spellEnd"/>
+            <w:r>
+              <w:rPr>
+                <w:rFonts w:ascii="LM Mono 10" w:hAnsi="LM Mono 10"/>
+                <w:sz w:val="20"/>
+                <w:szCs w:val="20"/>
+              </w:rPr>
+              <w:t>(</w:t>
+            </w:r>
+            <w:proofErr w:type="spellStart"/>
+            <w:proofErr w:type="gramEnd"/>
+            <w:r>
+              <w:rPr>
+                <w:rFonts w:ascii="LM Mono 10" w:hAnsi="LM Mono 10"/>
+                <w:sz w:val="20"/>
+                <w:szCs w:val="20"/>
+              </w:rPr>
+              <w:t>idClient</w:t>
+            </w:r>
+            <w:proofErr w:type="spellEnd"/>
+            <w:r>
+              <w:rPr>
+                <w:rFonts w:ascii="LM Mono 10" w:hAnsi="LM Mono 10"/>
+                <w:sz w:val="20"/>
+                <w:szCs w:val="20"/>
+              </w:rPr>
+              <w:t xml:space="preserve">, </w:t>
+            </w:r>
+            <w:proofErr w:type="spellStart"/>
+            <w:r>
+              <w:rPr>
+                <w:rFonts w:ascii="LM Mono 10" w:hAnsi="LM Mono 10"/>
+                <w:sz w:val="20"/>
+                <w:szCs w:val="20"/>
+              </w:rPr>
+              <w:t>idPersonne</w:t>
+            </w:r>
+            <w:proofErr w:type="spellEnd"/>
+            <w:r>
+              <w:rPr>
+                <w:rFonts w:ascii="LM Mono 10" w:hAnsi="LM Mono 10"/>
+                <w:sz w:val="20"/>
+                <w:szCs w:val="20"/>
+              </w:rPr>
+              <w:t>) : CRE</w:t>
+            </w:r>
+            <w:bookmarkStart w:id="4" w:name="_GoBack"/>
+            <w:bookmarkEnd w:id="4"/>
+          </w:p>
+        </w:tc>
+      </w:tr>
+    </w:tbl>
     <w:p>
       <w:pPr>
         <w:spacing w:after="160"/>
@@ -725,154 +2110,12 @@
       <w:pPr>
         <w:pStyle w:val="Titre1"/>
       </w:pPr>
+      <w:bookmarkStart w:id="5" w:name="_Toc498506522"/>
       <w:r>
         <w:lastRenderedPageBreak/>
-        <w:t>Diagramme d’affinité</w:t>
+        <w:t>Architecture technique et répartition du système d’information</w:t>
       </w:r>
-    </w:p>
-    <w:p>
-      <w:pPr>
-        <w:spacing w:after="160"/>
-        <w:jc w:val="left"/>
-      </w:pPr>
-      <w:r>
-        <w:br w:type="page"/>
-      </w:r>
-    </w:p>
-    <w:p>
-      <w:pPr>
-        <w:pStyle w:val="Titre1"/>
-      </w:pPr>
-      <w:r>
-        <w:lastRenderedPageBreak/>
-        <w:t>Personas</w:t>
-      </w:r>
-    </w:p>
-    <w:p>
-      <w:pPr>
-        <w:spacing w:after="160"/>
-        <w:jc w:val="left"/>
-      </w:pPr>
-      <w:r>
-        <w:br w:type="page"/>
-      </w:r>
-    </w:p>
-    <w:p>
-      <w:pPr>
-        <w:pStyle w:val="Titre1"/>
-      </w:pPr>
-      <w:r>
-        <w:lastRenderedPageBreak/>
-        <w:t>Scénarios d’usages cibles</w:t>
-      </w:r>
-    </w:p>
-    <w:p>
-      <w:pPr>
-        <w:spacing w:after="160"/>
-        <w:jc w:val="left"/>
-      </w:pPr>
-      <w:r>
-        <w:br w:type="page"/>
-      </w:r>
-    </w:p>
-    <w:p>
-      <w:pPr>
-        <w:pStyle w:val="Titre1"/>
-      </w:pPr>
-      <w:r>
-        <w:lastRenderedPageBreak/>
-        <w:t>Maquettes</w:t>
-      </w:r>
-    </w:p>
-    <w:p>
-      <w:pPr>
-        <w:spacing w:after="160"/>
-        <w:jc w:val="left"/>
-      </w:pPr>
-      <w:r>
-        <w:br w:type="page"/>
-      </w:r>
-    </w:p>
-    <w:p>
-      <w:pPr>
-        <w:pStyle w:val="Titre1"/>
-      </w:pPr>
-      <w:r>
-        <w:lastRenderedPageBreak/>
-        <w:t>Charte ergonomique</w:t>
-      </w:r>
-    </w:p>
-    <w:p>
-      <w:pPr>
-        <w:spacing w:after="160"/>
-        <w:jc w:val="left"/>
-      </w:pPr>
-      <w:r>
-        <w:br w:type="page"/>
-      </w:r>
-    </w:p>
-    <w:p>
-      <w:pPr>
-        <w:pStyle w:val="Titre1"/>
-      </w:pPr>
-      <w:r>
-        <w:lastRenderedPageBreak/>
-        <w:t>Spécifications</w:t>
-      </w:r>
-    </w:p>
-    <w:p>
-      <w:pPr>
-        <w:spacing w:after="160"/>
-        <w:jc w:val="left"/>
-      </w:pPr>
-      <w:r>
-        <w:br w:type="page"/>
-      </w:r>
-    </w:p>
-    <w:p>
-      <w:pPr>
-        <w:pStyle w:val="Titre1"/>
-      </w:pPr>
-      <w:r>
-        <w:lastRenderedPageBreak/>
-        <w:t>Difficultés rencontrées</w:t>
-      </w:r>
-    </w:p>
-    <w:p>
-      <w:pPr>
-        <w:spacing w:after="160"/>
-        <w:jc w:val="left"/>
-      </w:pPr>
-      <w:r>
-        <w:br w:type="page"/>
-      </w:r>
-    </w:p>
-    <w:p>
-      <w:pPr>
-        <w:pStyle w:val="Titre1"/>
-      </w:pPr>
-      <w:r>
-        <w:lastRenderedPageBreak/>
-        <w:t>Suivi de projet</w:t>
-      </w:r>
-    </w:p>
-    <w:p>
-      <w:pPr>
-        <w:spacing w:after="160"/>
-        <w:jc w:val="left"/>
-      </w:pPr>
-      <w:r>
-        <w:br w:type="page"/>
-      </w:r>
-    </w:p>
-    <w:p>
-      <w:pPr>
-        <w:pStyle w:val="Titre1"/>
-      </w:pPr>
-      <w:r>
-        <w:lastRenderedPageBreak/>
-        <w:t>Annexes</w:t>
-      </w:r>
+      <w:bookmarkEnd w:id="5"/>
     </w:p>
     <w:sectPr>
       <w:headerReference w:type="default" r:id="rId9"/>
@@ -977,7 +2220,7 @@
             <w:sdtEndPr/>
             <w:sdtContent>
               <w:r>
-                <w:t>Compte Rendu IHM</w:t>
+                <w:t>Compte Rendu MARS</w:t>
               </w:r>
             </w:sdtContent>
           </w:sdt>
@@ -1036,8 +2279,10 @@
         <w:p>
           <w:pPr>
             <w:pStyle w:val="Pieddepage"/>
+            <w:jc w:val="left"/>
             <w:rPr>
               <w:b/>
+              <w:sz w:val="18"/>
               <w:lang w:val="en-GB"/>
             </w:rPr>
           </w:pPr>
@@ -1045,7 +2290,7 @@
             <w:sdtPr>
               <w:rPr>
                 <w:b/>
-                <w:sz w:val="22"/>
+                <w:sz w:val="18"/>
                 <w:lang w:val="en-GB"/>
               </w:rPr>
               <w:alias w:val="Auteur "/>
@@ -1062,10 +2307,110 @@
               <w:r>
                 <w:rPr>
                   <w:b/>
-                  <w:sz w:val="22"/>
+                  <w:sz w:val="18"/>
                   <w:lang w:val="en-GB"/>
                 </w:rPr>
-                <w:t>H4302 - Julien Charles-Nicolas;Justin Gally;Thomas Gay;Timothée Gonnet;Thomas Point;Loïc Rouquette</w:t>
+                <w:t xml:space="preserve">H4302 - Julien </w:t>
+              </w:r>
+              <w:proofErr w:type="spellStart"/>
+              <w:r>
+                <w:rPr>
+                  <w:b/>
+                  <w:sz w:val="18"/>
+                  <w:lang w:val="en-GB"/>
+                </w:rPr>
+                <w:t>Charles-</w:t>
+              </w:r>
+              <w:proofErr w:type="gramStart"/>
+              <w:r>
+                <w:rPr>
+                  <w:b/>
+                  <w:sz w:val="18"/>
+                  <w:lang w:val="en-GB"/>
+                </w:rPr>
+                <w:t>Nicolas;Justin</w:t>
+              </w:r>
+              <w:proofErr w:type="spellEnd"/>
+              <w:proofErr w:type="gramEnd"/>
+              <w:r>
+                <w:rPr>
+                  <w:b/>
+                  <w:sz w:val="18"/>
+                  <w:lang w:val="en-GB"/>
+                </w:rPr>
+                <w:t xml:space="preserve"> </w:t>
+              </w:r>
+              <w:proofErr w:type="spellStart"/>
+              <w:r>
+                <w:rPr>
+                  <w:b/>
+                  <w:sz w:val="18"/>
+                  <w:lang w:val="en-GB"/>
+                </w:rPr>
+                <w:t>Gally;Thomas</w:t>
+              </w:r>
+              <w:proofErr w:type="spellEnd"/>
+              <w:r>
+                <w:rPr>
+                  <w:b/>
+                  <w:sz w:val="18"/>
+                  <w:lang w:val="en-GB"/>
+                </w:rPr>
+                <w:t xml:space="preserve"> </w:t>
+              </w:r>
+              <w:proofErr w:type="spellStart"/>
+              <w:r>
+                <w:rPr>
+                  <w:b/>
+                  <w:sz w:val="18"/>
+                  <w:lang w:val="en-GB"/>
+                </w:rPr>
+                <w:t>Gay;Timothée</w:t>
+              </w:r>
+              <w:proofErr w:type="spellEnd"/>
+              <w:r>
+                <w:rPr>
+                  <w:b/>
+                  <w:sz w:val="18"/>
+                  <w:lang w:val="en-GB"/>
+                </w:rPr>
+                <w:t xml:space="preserve"> </w:t>
+              </w:r>
+              <w:proofErr w:type="spellStart"/>
+              <w:r>
+                <w:rPr>
+                  <w:b/>
+                  <w:sz w:val="18"/>
+                  <w:lang w:val="en-GB"/>
+                </w:rPr>
+                <w:t>Gonnet;Thomas</w:t>
+              </w:r>
+              <w:proofErr w:type="spellEnd"/>
+              <w:r>
+                <w:rPr>
+                  <w:b/>
+                  <w:sz w:val="18"/>
+                  <w:lang w:val="en-GB"/>
+                </w:rPr>
+                <w:t xml:space="preserve"> </w:t>
+              </w:r>
+              <w:proofErr w:type="spellStart"/>
+              <w:r>
+                <w:rPr>
+                  <w:b/>
+                  <w:sz w:val="18"/>
+                  <w:lang w:val="en-GB"/>
+                </w:rPr>
+                <w:t>Point;Loïc</w:t>
+              </w:r>
+              <w:proofErr w:type="spellEnd"/>
+              <w:r>
+                <w:rPr>
+                  <w:b/>
+                  <w:sz w:val="18"/>
+                  <w:lang w:val="en-GB"/>
+                </w:rPr>
+                <w:t xml:space="preserve"> Rouquette</w:t>
               </w:r>
             </w:sdtContent>
           </w:sdt>
@@ -1177,7 +2522,7 @@
               <w:b/>
               <w:noProof/>
             </w:rPr>
-            <w:t>14</w:t>
+            <w:t>6</w:t>
           </w:r>
           <w:r>
             <w:rPr>
@@ -1214,7 +2559,7 @@
               <w:b/>
               <w:noProof/>
             </w:rPr>
-            <w:t>14</w:t>
+            <w:t>7</w:t>
           </w:r>
           <w:r>
             <w:rPr>
@@ -1253,6 +2598,22 @@
       </w:pPr>
       <w:r>
         <w:continuationSeparator/>
+      </w:r>
+    </w:p>
+  </w:footnote>
+  <w:footnote w:id="1">
+    <w:p>
+      <w:pPr>
+        <w:pStyle w:val="Notedebasdepage"/>
+      </w:pPr>
+      <w:r>
+        <w:rPr>
+          <w:rStyle w:val="Appelnotedebasdep"/>
+        </w:rPr>
+        <w:footnoteRef/>
+      </w:r>
+      <w:r>
+        <w:t xml:space="preserve"> CRE : Compte rendu d’exécution</w:t>
       </w:r>
     </w:p>
   </w:footnote>
@@ -2513,6 +3874,219 @@
       <w:u w:val="single"/>
     </w:rPr>
   </w:style>
+  <w:style w:type="table" w:styleId="Tableausimple3">
+    <w:name w:val="Plain Table 3"/>
+    <w:basedOn w:val="TableauNormal"/>
+    <w:uiPriority w:val="43"/>
+    <w:rsid w:val="008043C0"/>
+    <w:pPr>
+      <w:spacing w:after="0" w:line="240" w:lineRule="auto"/>
+    </w:pPr>
+    <w:tblPr>
+      <w:tblStyleRowBandSize w:val="1"/>
+      <w:tblStyleColBandSize w:val="1"/>
+    </w:tblPr>
+    <w:tblStylePr w:type="firstRow">
+      <w:rPr>
+        <w:b/>
+        <w:bCs/>
+        <w:caps/>
+      </w:rPr>
+      <w:tblPr/>
+      <w:tcPr>
+        <w:tcBorders>
+          <w:bottom w:val="single" w:sz="4" w:space="0" w:color="7F7F7F" w:themeColor="text1" w:themeTint="80"/>
+        </w:tcBorders>
+      </w:tcPr>
+    </w:tblStylePr>
+    <w:tblStylePr w:type="lastRow">
+      <w:rPr>
+        <w:b/>
+        <w:bCs/>
+        <w:caps/>
+      </w:rPr>
+      <w:tblPr/>
+      <w:tcPr>
+        <w:tcBorders>
+          <w:top w:val="nil"/>
+        </w:tcBorders>
+      </w:tcPr>
+    </w:tblStylePr>
+    <w:tblStylePr w:type="firstCol">
+      <w:rPr>
+        <w:b/>
+        <w:bCs/>
+        <w:caps/>
+      </w:rPr>
+      <w:tblPr/>
+      <w:tcPr>
+        <w:tcBorders>
+          <w:right w:val="single" w:sz="4" w:space="0" w:color="7F7F7F" w:themeColor="text1" w:themeTint="80"/>
+        </w:tcBorders>
+      </w:tcPr>
+    </w:tblStylePr>
+    <w:tblStylePr w:type="lastCol">
+      <w:rPr>
+        <w:b/>
+        <w:bCs/>
+        <w:caps/>
+      </w:rPr>
+      <w:tblPr/>
+      <w:tcPr>
+        <w:tcBorders>
+          <w:left w:val="nil"/>
+        </w:tcBorders>
+      </w:tcPr>
+    </w:tblStylePr>
+    <w:tblStylePr w:type="band1Vert">
+      <w:tblPr/>
+      <w:tcPr>
+        <w:shd w:val="clear" w:color="auto" w:fill="F2F2F2" w:themeFill="background1" w:themeFillShade="F2"/>
+      </w:tcPr>
+    </w:tblStylePr>
+    <w:tblStylePr w:type="band1Horz">
+      <w:tblPr/>
+      <w:tcPr>
+        <w:shd w:val="clear" w:color="auto" w:fill="F2F2F2" w:themeFill="background1" w:themeFillShade="F2"/>
+      </w:tcPr>
+    </w:tblStylePr>
+    <w:tblStylePr w:type="neCell">
+      <w:tblPr/>
+      <w:tcPr>
+        <w:tcBorders>
+          <w:left w:val="nil"/>
+        </w:tcBorders>
+      </w:tcPr>
+    </w:tblStylePr>
+    <w:tblStylePr w:type="nwCell">
+      <w:tblPr/>
+      <w:tcPr>
+        <w:tcBorders>
+          <w:right w:val="nil"/>
+        </w:tcBorders>
+      </w:tcPr>
+    </w:tblStylePr>
+  </w:style>
+  <w:style w:type="table" w:styleId="Tableausimple2">
+    <w:name w:val="Plain Table 2"/>
+    <w:basedOn w:val="TableauNormal"/>
+    <w:uiPriority w:val="42"/>
+    <w:rsid w:val="00A57622"/>
+    <w:pPr>
+      <w:spacing w:after="0" w:line="240" w:lineRule="auto"/>
+    </w:pPr>
+    <w:tblPr>
+      <w:tblStyleRowBandSize w:val="1"/>
+      <w:tblStyleColBandSize w:val="1"/>
+      <w:tblBorders>
+        <w:top w:val="single" w:sz="4" w:space="0" w:color="7F7F7F" w:themeColor="text1" w:themeTint="80"/>
+        <w:bottom w:val="single" w:sz="4" w:space="0" w:color="7F7F7F" w:themeColor="text1" w:themeTint="80"/>
+      </w:tblBorders>
+    </w:tblPr>
+    <w:tblStylePr w:type="firstRow">
+      <w:rPr>
+        <w:b/>
+        <w:bCs/>
+      </w:rPr>
+      <w:tblPr/>
+      <w:tcPr>
+        <w:tcBorders>
+          <w:bottom w:val="single" w:sz="4" w:space="0" w:color="7F7F7F" w:themeColor="text1" w:themeTint="80"/>
+        </w:tcBorders>
+      </w:tcPr>
+    </w:tblStylePr>
+    <w:tblStylePr w:type="lastRow">
+      <w:rPr>
+        <w:b/>
+        <w:bCs/>
+      </w:rPr>
+      <w:tblPr/>
+      <w:tcPr>
+        <w:tcBorders>
+          <w:top w:val="single" w:sz="4" w:space="0" w:color="7F7F7F" w:themeColor="text1" w:themeTint="80"/>
+        </w:tcBorders>
+      </w:tcPr>
+    </w:tblStylePr>
+    <w:tblStylePr w:type="firstCol">
+      <w:rPr>
+        <w:b/>
+        <w:bCs/>
+      </w:rPr>
+    </w:tblStylePr>
+    <w:tblStylePr w:type="lastCol">
+      <w:rPr>
+        <w:b/>
+        <w:bCs/>
+      </w:rPr>
+    </w:tblStylePr>
+    <w:tblStylePr w:type="band1Vert">
+      <w:tblPr/>
+      <w:tcPr>
+        <w:tcBorders>
+          <w:left w:val="single" w:sz="4" w:space="0" w:color="7F7F7F" w:themeColor="text1" w:themeTint="80"/>
+          <w:right w:val="single" w:sz="4" w:space="0" w:color="7F7F7F" w:themeColor="text1" w:themeTint="80"/>
+        </w:tcBorders>
+      </w:tcPr>
+    </w:tblStylePr>
+    <w:tblStylePr w:type="band2Vert">
+      <w:tblPr/>
+      <w:tcPr>
+        <w:tcBorders>
+          <w:left w:val="single" w:sz="4" w:space="0" w:color="7F7F7F" w:themeColor="text1" w:themeTint="80"/>
+          <w:right w:val="single" w:sz="4" w:space="0" w:color="7F7F7F" w:themeColor="text1" w:themeTint="80"/>
+        </w:tcBorders>
+      </w:tcPr>
+    </w:tblStylePr>
+    <w:tblStylePr w:type="band1Horz">
+      <w:tblPr/>
+      <w:tcPr>
+        <w:tcBorders>
+          <w:top w:val="single" w:sz="4" w:space="0" w:color="7F7F7F" w:themeColor="text1" w:themeTint="80"/>
+          <w:bottom w:val="single" w:sz="4" w:space="0" w:color="7F7F7F" w:themeColor="text1" w:themeTint="80"/>
+        </w:tcBorders>
+      </w:tcPr>
+    </w:tblStylePr>
+  </w:style>
+  <w:style w:type="paragraph" w:styleId="Notedebasdepage">
+    <w:name w:val="footnote text"/>
+    <w:basedOn w:val="Normal"/>
+    <w:link w:val="NotedebasdepageCar"/>
+    <w:uiPriority w:val="99"/>
+    <w:semiHidden/>
+    <w:unhideWhenUsed/>
+    <w:rsid w:val="00EB73AD"/>
+    <w:pPr>
+      <w:spacing w:after="0" w:line="240" w:lineRule="auto"/>
+    </w:pPr>
+    <w:rPr>
+      <w:sz w:val="20"/>
+      <w:szCs w:val="20"/>
+    </w:rPr>
+  </w:style>
+  <w:style w:type="character" w:customStyle="1" w:styleId="NotedebasdepageCar">
+    <w:name w:val="Note de bas de page Car"/>
+    <w:basedOn w:val="Policepardfaut"/>
+    <w:link w:val="Notedebasdepage"/>
+    <w:uiPriority w:val="99"/>
+    <w:semiHidden/>
+    <w:rsid w:val="00EB73AD"/>
+    <w:rPr>
+      <w:rFonts w:ascii="LM Roman 10" w:hAnsi="LM Roman 10"/>
+      <w:sz w:val="20"/>
+      <w:szCs w:val="20"/>
+    </w:rPr>
+  </w:style>
+  <w:style w:type="character" w:styleId="Appelnotedebasdep">
+    <w:name w:val="footnote reference"/>
+    <w:basedOn w:val="Policepardfaut"/>
+    <w:uiPriority w:val="99"/>
+    <w:semiHidden/>
+    <w:unhideWhenUsed/>
+    <w:rsid w:val="00EB73AD"/>
+    <w:rPr>
+      <w:vertAlign w:val="superscript"/>
+    </w:rPr>
+  </w:style>
 </w:styles>
 </file>
 
@@ -2704,7 +4278,7 @@
     <w:charset w:val="00"/>
     <w:family w:val="swiss"/>
     <w:pitch w:val="variable"/>
-    <w:sig w:usb0="E0002AFF" w:usb1="C000247B" w:usb2="00000009" w:usb3="00000000" w:csb0="000001FF" w:csb1="00000000"/>
+    <w:sig w:usb0="A0002AEF" w:usb1="4000207B" w:usb2="00000000" w:usb3="00000000" w:csb0="000001FF" w:csb1="00000000"/>
   </w:font>
   <w:font w:name="LM Roman 12">
     <w:panose1 w:val="00000500000000000000"/>
@@ -2715,6 +4289,14 @@
     <w:sig w:usb0="20000007" w:usb1="00000000" w:usb2="00000000" w:usb3="00000000" w:csb0="00000193" w:csb1="00000000"/>
   </w:font>
   <w:font w:name="LM Mono 12">
+    <w:panose1 w:val="00000509000000000000"/>
+    <w:charset w:val="00"/>
+    <w:family w:val="modern"/>
+    <w:notTrueType/>
+    <w:pitch w:val="fixed"/>
+    <w:sig w:usb0="20000007" w:usb1="00000000" w:usb2="00000000" w:usb3="00000000" w:csb0="00000193" w:csb1="00000000"/>
+  </w:font>
+  <w:font w:name="LM Mono 10">
     <w:panose1 w:val="00000509000000000000"/>
     <w:charset w:val="00"/>
     <w:family w:val="modern"/>
@@ -2743,9 +4325,9 @@
   <w:rsids>
     <w:rsidRoot w:val="00B23525"/>
     <w:rsid w:val="001339B5"/>
-    <w:rsid w:val="00865A09"/>
     <w:rsid w:val="00B23525"/>
     <w:rsid w:val="00B53BBC"/>
+    <w:rsid w:val="00B61564"/>
     <w:rsid w:val="00BF2BA1"/>
   </w:rsids>
   <m:mathPr>
@@ -3496,7 +5078,7 @@
 </file>
 
 <file path=customXml/itemProps1.xml><?xml version="1.0" encoding="utf-8"?>
-<ds:datastoreItem xmlns:ds="http://schemas.openxmlformats.org/officeDocument/2006/customXml" ds:itemID="{70E4C20D-FE02-49CC-83A9-41AA2D4E1926}">
+<ds:datastoreItem xmlns:ds="http://schemas.openxmlformats.org/officeDocument/2006/customXml" ds:itemID="{5BA13E85-DAD5-43D0-B357-4E99975832FD}">
   <ds:schemaRefs>
     <ds:schemaRef ds:uri="http://schemas.openxmlformats.org/officeDocument/2006/bibliography"/>
   </ds:schemaRefs>

</xml_diff>